<commit_message>
Create supplements directory and move supplementary files there.
</commit_message>
<xml_diff>
--- a/SARS-CoV-2/A target and two drugs for SARS-CoV-2.docx
+++ b/SARS-CoV-2/A target and two drugs for SARS-CoV-2.docx
@@ -858,14 +858,27 @@
       <w:r>
         <w:t xml:space="preserve">Figure </w:t>
       </w:r>
-      <w:fldSimple w:instr=" SEQ Figure \* ARABIC ">
-        <w:r>
-          <w:rPr>
-            <w:noProof/>
-          </w:rPr>
-          <w:t>1</w:t>
-        </w:r>
-      </w:fldSimple>
+      <w:r>
+        <w:fldChar w:fldCharType="begin"/>
+      </w:r>
+      <w:r>
+        <w:instrText xml:space="preserve"> SEQ Figure \* ARABIC </w:instrText>
+      </w:r>
+      <w:r>
+        <w:fldChar w:fldCharType="separate"/>
+      </w:r>
+      <w:r>
+        <w:rPr>
+          <w:noProof/>
+        </w:rPr>
+        <w:t>1</w:t>
+      </w:r>
+      <w:r>
+        <w:rPr>
+          <w:noProof/>
+        </w:rPr>
+        <w:fldChar w:fldCharType="end"/>
+      </w:r>
       <w:r>
         <w:t>: SARS-CoV-2 Genome analysis</w:t>
       </w:r>
@@ -928,7 +941,15 @@
         <w:t xml:space="preserve">  The orfs were translated rather than using </w:t>
       </w:r>
       <w:r>
-        <w:t>curated protein sequences because the translation tool provides the amino acid FAST sequences in a form convenient for querying.  While many ORFs may not be actual proteins, the query that uses these ORFs will eliminate them from consideration.</w:t>
+        <w:t xml:space="preserve">curated protein sequences because the translation tool provides the amino </w:t>
+      </w:r>
+      <w:proofErr w:type="gramStart"/>
+      <w:r>
+        <w:t>acid FAST</w:t>
+      </w:r>
+      <w:proofErr w:type="gramEnd"/>
+      <w:r>
+        <w:t xml:space="preserve"> sequences in a form convenient for querying.  While many ORFs may not be actual proteins, the query that uses these ORFs will eliminate them from consideration.</w:t>
       </w:r>
     </w:p>
     <w:p>
@@ -961,8 +982,20 @@
           <w:sz w:val="18"/>
           <w:szCs w:val="18"/>
         </w:rPr>
-        <w:t>getorf MN908947.3.FASTA</w:t>
-      </w:r>
+        <w:t>getorf MN908947.</w:t>
+      </w:r>
+      <w:proofErr w:type="gramStart"/>
+      <w:r>
+        <w:rPr>
+          <w:rFonts w:ascii="Lucida Console" w:hAnsi="Lucida Console" w:cs="Lucida Console"/>
+          <w:b/>
+          <w:bCs/>
+          <w:sz w:val="18"/>
+          <w:szCs w:val="18"/>
+        </w:rPr>
+        <w:t>3.FASTA</w:t>
+      </w:r>
+      <w:proofErr w:type="gramEnd"/>
     </w:p>
     <w:p>
       <w:pPr>
@@ -974,7 +1007,21 @@
         <w:rPr>
           <w:rFonts w:cstheme="minorHAnsi"/>
         </w:rPr>
-        <w:t>This creates file MN908947.3.orf, which contains all the ORFs found for the .FASTA file.</w:t>
+        <w:t xml:space="preserve">This creates file MN908947.3.orf, which contains all the ORFs found for </w:t>
+      </w:r>
+      <w:proofErr w:type="gramStart"/>
+      <w:r>
+        <w:rPr>
+          <w:rFonts w:cstheme="minorHAnsi"/>
+        </w:rPr>
+        <w:t>the .FASTA</w:t>
+      </w:r>
+      <w:proofErr w:type="gramEnd"/>
+      <w:r>
+        <w:rPr>
+          <w:rFonts w:cstheme="minorHAnsi"/>
+        </w:rPr>
+        <w:t xml:space="preserve"> file.</w:t>
       </w:r>
     </w:p>
     <w:p>
@@ -1053,7 +1100,25 @@
                 <w:sz w:val="16"/>
                 <w:szCs w:val="16"/>
               </w:rPr>
-              <w:t>&gt; aa=read.table(file="mn908947.orf",header = FALSE, sep='~', stringsAsFactors = FALSE)</w:t>
+              <w:t>&gt; aa=</w:t>
+            </w:r>
+            <w:proofErr w:type="gramStart"/>
+            <w:r>
+              <w:rPr>
+                <w:rFonts w:ascii="Lucida Console" w:eastAsia="Times New Roman" w:hAnsi="Lucida Console" w:cs="Courier New"/>
+                <w:sz w:val="16"/>
+                <w:szCs w:val="16"/>
+              </w:rPr>
+              <w:t>read.table</w:t>
+            </w:r>
+            <w:proofErr w:type="gramEnd"/>
+            <w:r>
+              <w:rPr>
+                <w:rFonts w:ascii="Lucida Console" w:eastAsia="Times New Roman" w:hAnsi="Lucida Console" w:cs="Courier New"/>
+                <w:sz w:val="16"/>
+                <w:szCs w:val="16"/>
+              </w:rPr>
+              <w:t>(file="mn908947.orf",header = FALSE, sep='~', stringsAsFactors = FALSE)</w:t>
             </w:r>
           </w:p>
           <w:p>
@@ -1090,7 +1155,25 @@
                 <w:sz w:val="16"/>
                 <w:szCs w:val="16"/>
               </w:rPr>
-              <w:t>&gt; aa=aa[!is.na(aa[,1]),] # filter out NA</w:t>
+              <w:t>&gt; aa=aa</w:t>
+            </w:r>
+            <w:proofErr w:type="gramStart"/>
+            <w:r>
+              <w:rPr>
+                <w:rFonts w:ascii="Lucida Console" w:eastAsia="Times New Roman" w:hAnsi="Lucida Console" w:cs="Courier New"/>
+                <w:sz w:val="16"/>
+                <w:szCs w:val="16"/>
+              </w:rPr>
+              <w:t>[!is.na</w:t>
+            </w:r>
+            <w:proofErr w:type="gramEnd"/>
+            <w:r>
+              <w:rPr>
+                <w:rFonts w:ascii="Lucida Console" w:eastAsia="Times New Roman" w:hAnsi="Lucida Console" w:cs="Courier New"/>
+                <w:sz w:val="16"/>
+                <w:szCs w:val="16"/>
+              </w:rPr>
+              <w:t>(aa[,1]),] # filter out NA</w:t>
             </w:r>
           </w:p>
           <w:p>
@@ -1127,7 +1210,25 @@
                 <w:sz w:val="16"/>
                 <w:szCs w:val="16"/>
               </w:rPr>
-              <w:t>&gt; aa=data.frame(lines=aa, stringsAsFactors = FALSE)</w:t>
+              <w:t>&gt; aa=</w:t>
+            </w:r>
+            <w:proofErr w:type="gramStart"/>
+            <w:r>
+              <w:rPr>
+                <w:rFonts w:ascii="Lucida Console" w:eastAsia="Times New Roman" w:hAnsi="Lucida Console" w:cs="Courier New"/>
+                <w:sz w:val="16"/>
+                <w:szCs w:val="16"/>
+              </w:rPr>
+              <w:t>data.frame</w:t>
+            </w:r>
+            <w:proofErr w:type="gramEnd"/>
+            <w:r>
+              <w:rPr>
+                <w:rFonts w:ascii="Lucida Console" w:eastAsia="Times New Roman" w:hAnsi="Lucida Console" w:cs="Courier New"/>
+                <w:sz w:val="16"/>
+                <w:szCs w:val="16"/>
+              </w:rPr>
+              <w:t>(lines=aa, stringsAsFactors = FALSE)</w:t>
             </w:r>
           </w:p>
           <w:p>
@@ -1164,7 +1265,25 @@
                 <w:sz w:val="16"/>
                 <w:szCs w:val="16"/>
               </w:rPr>
-              <w:t>&gt; orf_headers=aa[substr(aa[,1],1,1)=='&gt;' ,]</w:t>
+              <w:t>&gt; orf_headers=aa[substr(</w:t>
+            </w:r>
+            <w:proofErr w:type="gramStart"/>
+            <w:r>
+              <w:rPr>
+                <w:rFonts w:ascii="Lucida Console" w:eastAsia="Times New Roman" w:hAnsi="Lucida Console" w:cs="Courier New"/>
+                <w:sz w:val="16"/>
+                <w:szCs w:val="16"/>
+              </w:rPr>
+              <w:t>aa[</w:t>
+            </w:r>
+            <w:proofErr w:type="gramEnd"/>
+            <w:r>
+              <w:rPr>
+                <w:rFonts w:ascii="Lucida Console" w:eastAsia="Times New Roman" w:hAnsi="Lucida Console" w:cs="Courier New"/>
+                <w:sz w:val="16"/>
+                <w:szCs w:val="16"/>
+              </w:rPr>
+              <w:t>,1],1,1)=='&gt;' ,]</w:t>
             </w:r>
           </w:p>
           <w:p>
@@ -1382,13 +1501,7 @@
         <w:t>ChEMBL_25</w:t>
       </w:r>
       <w:r>
-        <w:t xml:space="preserve"> PostgreSQL database and</w:t>
-      </w:r>
-      <w:r>
-        <w:t xml:space="preserve"> was</w:t>
-      </w:r>
-      <w:r>
-        <w:t xml:space="preserve"> downloaded by a </w:t>
+        <w:t xml:space="preserve"> PostgreSQL database and was downloaded by a </w:t>
       </w:r>
       <w:r>
         <w:rPr>
@@ -1398,10 +1511,7 @@
         <w:t>psql</w:t>
       </w:r>
       <w:r>
-        <w:t xml:space="preserve"> script</w:t>
-      </w:r>
-      <w:r>
-        <w:t xml:space="preserve"> (See </w:t>
+        <w:t xml:space="preserve"> script (See </w:t>
       </w:r>
       <w:r>
         <w:fldChar w:fldCharType="begin"/>
@@ -1413,10 +1523,7 @@
         <w:fldChar w:fldCharType="separate"/>
       </w:r>
       <w:r>
-        <w:t>6.1.</w:t>
-      </w:r>
-      <w:r>
-        <w:t xml:space="preserve"> chembl_25_targets.sql</w:t>
+        <w:t>6.1. chembl_25_targets.sql</w:t>
       </w:r>
       <w:r>
         <w:fldChar w:fldCharType="end"/>
@@ -1425,11 +1532,9 @@
         <w:t>)</w:t>
       </w:r>
       <w:r>
-        <w:t xml:space="preserve"> </w:t>
-      </w:r>
-      <w:r>
-        <w:t xml:space="preserve">as file </w:t>
-      </w:r>
+        <w:t xml:space="preserve"> as file </w:t>
+      </w:r>
+      <w:proofErr w:type="gramStart"/>
       <w:r>
         <w:rPr>
           <w:b/>
@@ -1443,13 +1548,11 @@
       <w:r>
         <w:t>.</w:t>
       </w:r>
-    </w:p>
-    <w:p>
-      <w:r>
-        <w:t>These targets are converted by a Perl script</w:t>
-      </w:r>
-      <w:r>
-        <w:t xml:space="preserve"> (See </w:t>
+      <w:proofErr w:type="gramEnd"/>
+    </w:p>
+    <w:p>
+      <w:r>
+        <w:t xml:space="preserve">These targets are converted by a Perl script (See </w:t>
       </w:r>
       <w:r>
         <w:fldChar w:fldCharType="begin"/>
@@ -1461,19 +1564,18 @@
         <w:fldChar w:fldCharType="separate"/>
       </w:r>
       <w:r>
-        <w:t>6.2.</w:t>
-      </w:r>
-      <w:r>
-        <w:t xml:space="preserve"> split_to_fasta.pl</w:t>
+        <w:t>6.2. split_to_fasta.pl</w:t>
       </w:r>
       <w:r>
         <w:fldChar w:fldCharType="end"/>
       </w:r>
-      <w:r>
-        <w:t xml:space="preserve">) </w:t>
-      </w:r>
-      <w:r>
-        <w:t xml:space="preserve">)  creating file </w:t>
+      <w:proofErr w:type="gramStart"/>
+      <w:r>
+        <w:t>) )</w:t>
+      </w:r>
+      <w:proofErr w:type="gramEnd"/>
+      <w:r>
+        <w:t xml:space="preserve">  creating file </w:t>
       </w:r>
       <w:r>
         <w:rPr>
@@ -1531,22 +1633,54 @@
           <w:sz w:val="18"/>
           <w:szCs w:val="18"/>
         </w:rPr>
-        <w:t>[osboxes@osboxes ~/genomes/MN908947.3 ] jackhmmer --domtblout orf.summary -o orf.hmm.txt mn908947.orf ~/hmmer_targets/component_sequences.fa</w:t>
-      </w:r>
-    </w:p>
-    <w:p>
-      <w:pPr>
-        <w:rPr>
-          <w:sz w:val="18"/>
-          <w:szCs w:val="18"/>
-        </w:rPr>
-      </w:pPr>
-      <w:r>
-        <w:rPr>
-          <w:sz w:val="18"/>
-          <w:szCs w:val="18"/>
-        </w:rPr>
-        <w:t xml:space="preserve">A Perl script  (See </w:t>
+        <w:t>[osboxes@osboxes ~/genomes/MN908947.</w:t>
+      </w:r>
+      <w:proofErr w:type="gramStart"/>
+      <w:r>
+        <w:rPr>
+          <w:sz w:val="18"/>
+          <w:szCs w:val="18"/>
+        </w:rPr>
+        <w:t>3 ]</w:t>
+      </w:r>
+      <w:proofErr w:type="gramEnd"/>
+      <w:r>
+        <w:rPr>
+          <w:sz w:val="18"/>
+          <w:szCs w:val="18"/>
+        </w:rPr>
+        <w:t xml:space="preserve"> jackhmmer --domtblout orf.summary -o orf.hmm.txt mn908947.orf ~/hmmer_targets/component_sequences.fa</w:t>
+      </w:r>
+    </w:p>
+    <w:p>
+      <w:pPr>
+        <w:rPr>
+          <w:sz w:val="18"/>
+          <w:szCs w:val="18"/>
+        </w:rPr>
+      </w:pPr>
+      <w:r>
+        <w:rPr>
+          <w:sz w:val="18"/>
+          <w:szCs w:val="18"/>
+        </w:rPr>
+        <w:t xml:space="preserve">A Perl </w:t>
+      </w:r>
+      <w:proofErr w:type="gramStart"/>
+      <w:r>
+        <w:rPr>
+          <w:sz w:val="18"/>
+          <w:szCs w:val="18"/>
+        </w:rPr>
+        <w:t>script  (</w:t>
+      </w:r>
+      <w:proofErr w:type="gramEnd"/>
+      <w:r>
+        <w:rPr>
+          <w:sz w:val="18"/>
+          <w:szCs w:val="18"/>
+        </w:rPr>
+        <w:t xml:space="preserve">See </w:t>
       </w:r>
       <w:r>
         <w:rPr>
@@ -1576,10 +1710,7 @@
         <w:fldChar w:fldCharType="separate"/>
       </w:r>
       <w:r>
-        <w:t>6.3.</w:t>
-      </w:r>
-      <w:r>
-        <w:t xml:space="preserve"> extract_hmm_summary.pl</w:t>
+        <w:t>6.3. extract_hmm_summary.pl</w:t>
       </w:r>
       <w:r>
         <w:rPr>
@@ -1912,10 +2043,7 @@
         <w:fldChar w:fldCharType="separate"/>
       </w:r>
       <w:r>
-        <w:t>6.5.</w:t>
-      </w:r>
-      <w:r>
-        <w:t xml:space="preserve"> import_hmmer_statistics.sql</w:t>
+        <w:t>6.5. import_hmmer_statistics.sql</w:t>
       </w:r>
       <w:r>
         <w:rPr>
@@ -2011,14 +2139,27 @@
       <w:r>
         <w:t xml:space="preserve">Figure </w:t>
       </w:r>
-      <w:fldSimple w:instr=" SEQ Figure \* ARABIC ">
-        <w:r>
-          <w:rPr>
-            <w:noProof/>
-          </w:rPr>
-          <w:t>2</w:t>
-        </w:r>
-      </w:fldSimple>
+      <w:r>
+        <w:fldChar w:fldCharType="begin"/>
+      </w:r>
+      <w:r>
+        <w:instrText xml:space="preserve"> SEQ Figure \* ARABIC </w:instrText>
+      </w:r>
+      <w:r>
+        <w:fldChar w:fldCharType="separate"/>
+      </w:r>
+      <w:r>
+        <w:rPr>
+          <w:noProof/>
+        </w:rPr>
+        <w:t>2</w:t>
+      </w:r>
+      <w:r>
+        <w:rPr>
+          <w:noProof/>
+        </w:rPr>
+        <w:fldChar w:fldCharType="end"/>
+      </w:r>
       <w:r>
         <w:t>: Target similarity score distribution of ORFs</w:t>
       </w:r>
@@ -2090,58 +2231,177 @@
       <w:r>
         <w:t xml:space="preserve">Figure </w:t>
       </w:r>
+      <w:r>
+        <w:fldChar w:fldCharType="begin"/>
+      </w:r>
+      <w:r>
+        <w:instrText xml:space="preserve"> SEQ Figure \* ARABIC </w:instrText>
+      </w:r>
+      <w:r>
+        <w:fldChar w:fldCharType="separate"/>
+      </w:r>
+      <w:r>
+        <w:rPr>
+          <w:noProof/>
+        </w:rPr>
+        <w:t>3</w:t>
+      </w:r>
+      <w:r>
+        <w:rPr>
+          <w:noProof/>
+        </w:rPr>
+        <w:fldChar w:fldCharType="end"/>
+      </w:r>
+      <w:r>
+        <w:t>: Kmeans showing high scoring group in red.</w:t>
+      </w:r>
+    </w:p>
+    <w:p>
+      <w:pPr>
+        <w:spacing w:line="240" w:lineRule="auto"/>
+      </w:pPr>
+      <w:r>
+        <w:t xml:space="preserve">The threshold was used to select a report from the database identifying the target </w:t>
+      </w:r>
+      <w:r>
+        <w:t>having high similarity to the SARS-CoV-2 genome, and drugs associated with it.</w:t>
+      </w:r>
+    </w:p>
+    <w:p>
+      <w:r>
+        <w:br w:type="page"/>
+      </w:r>
+    </w:p>
+    <w:p>
+      <w:pPr>
+        <w:spacing w:line="480" w:lineRule="auto"/>
+      </w:pPr>
+    </w:p>
+    <w:p>
+      <w:pPr>
+        <w:pStyle w:val="Heading1"/>
+      </w:pPr>
+      <w:r>
+        <w:fldChar w:fldCharType="begin"/>
+      </w:r>
+      <w:r>
+        <w:instrText xml:space="preserve"> autonumlgl </w:instrText>
+      </w:r>
+      <w:r>
+        <w:fldChar w:fldCharType="end"/>
+      </w:r>
+      <w:r>
+        <w:t xml:space="preserve"> </w:t>
+      </w:r>
+      <w:r>
+        <w:t>Results and discussion</w:t>
+      </w:r>
+    </w:p>
+    <w:p>
+      <w:pPr>
+        <w:keepNext/>
+      </w:pPr>
+      <w:r>
+        <w:rPr>
+          <w:noProof/>
+        </w:rPr>
+        <w:drawing>
+          <wp:inline distT="0" distB="0" distL="0" distR="0" wp14:anchorId="4E1EF6AD" wp14:editId="07C3C8C0">
+            <wp:extent cx="5943600" cy="3361690"/>
+            <wp:effectExtent l="0" t="0" r="0" b="0"/>
+            <wp:docPr id="6" name="Picture 6"/>
+            <wp:cNvGraphicFramePr>
+              <a:graphicFrameLocks xmlns:a="http://schemas.openxmlformats.org/drawingml/2006/main" noChangeAspect="1"/>
+            </wp:cNvGraphicFramePr>
+            <a:graphic xmlns:a="http://schemas.openxmlformats.org/drawingml/2006/main">
+              <a:graphicData uri="http://schemas.openxmlformats.org/drawingml/2006/picture">
+                <pic:pic xmlns:pic="http://schemas.openxmlformats.org/drawingml/2006/picture">
+                  <pic:nvPicPr>
+                    <pic:cNvPr id="6" name="chembl_25_tables.png"/>
+                    <pic:cNvPicPr/>
+                  </pic:nvPicPr>
+                  <pic:blipFill>
+                    <a:blip r:embed="rId8">
+                      <a:extLst>
+                        <a:ext uri="{28A0092B-C50C-407E-A947-70E740481C1C}">
+                          <a14:useLocalDpi xmlns:a14="http://schemas.microsoft.com/office/drawing/2010/main" val="0"/>
+                        </a:ext>
+                      </a:extLst>
+                    </a:blip>
+                    <a:stretch>
+                      <a:fillRect/>
+                    </a:stretch>
+                  </pic:blipFill>
+                  <pic:spPr>
+                    <a:xfrm>
+                      <a:off x="0" y="0"/>
+                      <a:ext cx="5943600" cy="3361690"/>
+                    </a:xfrm>
+                    <a:prstGeom prst="rect">
+                      <a:avLst/>
+                    </a:prstGeom>
+                  </pic:spPr>
+                </pic:pic>
+              </a:graphicData>
+            </a:graphic>
+          </wp:inline>
+        </w:drawing>
+      </w:r>
+    </w:p>
+    <w:p>
+      <w:pPr>
+        <w:pStyle w:val="Caption"/>
+        <w:ind w:firstLine="720"/>
+      </w:pPr>
+      <w:r>
+        <w:t xml:space="preserve">Figure </w:t>
+      </w:r>
       <w:fldSimple w:instr=" SEQ Figure \* ARABIC ">
         <w:r>
           <w:rPr>
             <w:noProof/>
           </w:rPr>
-          <w:t>3</w:t>
+          <w:t>4</w:t>
         </w:r>
       </w:fldSimple>
       <w:r>
-        <w:t>: Kmeans showing high scoring group in red.</w:t>
-      </w:r>
-    </w:p>
-    <w:p>
-      <w:pPr>
-        <w:spacing w:line="480" w:lineRule="auto"/>
-      </w:pPr>
-      <w:r>
-        <w:t xml:space="preserve">The threshold was used to select a report from the database identifying the target </w:t>
-      </w:r>
-      <w:r>
-        <w:t>having high similarity to the SARS-CoV-2 genome, and drugs associated with it.</w:t>
-      </w:r>
-    </w:p>
-    <w:p>
-      <w:r>
-        <w:br w:type="page"/>
-      </w:r>
-    </w:p>
-    <w:p>
-      <w:pPr>
-        <w:spacing w:line="480" w:lineRule="auto"/>
-      </w:pPr>
-    </w:p>
-    <w:p>
-      <w:pPr>
-        <w:pStyle w:val="Heading1"/>
-      </w:pPr>
-      <w:r>
-        <w:fldChar w:fldCharType="begin"/>
-      </w:r>
-      <w:r>
-        <w:instrText xml:space="preserve"> autonumlgl </w:instrText>
-      </w:r>
-      <w:r>
-        <w:fldChar w:fldCharType="end"/>
-      </w:r>
-      <w:r>
-        <w:t xml:space="preserve"> </w:t>
-      </w:r>
-      <w:r>
-        <w:t>Results and discussion</w:t>
-      </w:r>
+        <w:t>: Mapping targets and drugs with sequence similarity to pathogen genomes</w:t>
+      </w:r>
+    </w:p>
+    <w:p>
+      <w:pPr>
+        <w:spacing w:line="240" w:lineRule="auto"/>
+        <w:ind w:left="720"/>
+      </w:pPr>
+      <w:r>
+        <w:t>Tables highlighted in blue were added by the author for this project.</w:t>
+      </w:r>
+    </w:p>
+    <w:p>
+      <w:pPr>
+        <w:spacing w:after="0" w:line="240" w:lineRule="auto"/>
+        <w:ind w:left="720"/>
+      </w:pPr>
+      <w:r>
+        <w:t xml:space="preserve">The ChEMBL 25 database contains a curated set of targets and molecules with relations to those targets.  </w:t>
+      </w:r>
+      <w:r>
+        <w:t>A table providing similarity scores between ChEMBL target sequences and pathogen ORF sequences from pathogen genomes enables mapping of targets and drugs to the pathogen.</w:t>
+      </w:r>
+    </w:p>
+    <w:p>
+      <w:pPr>
+        <w:spacing w:after="0" w:line="240" w:lineRule="auto"/>
+        <w:ind w:left="720"/>
+      </w:pPr>
+      <w:r>
+        <w:t>Chembl_id fields are unique public ids for ChEMBL entities, including targets and drugs.</w:t>
+      </w:r>
+    </w:p>
+    <w:p>
+      <w:pPr>
+        <w:spacing w:after="0" w:line="240" w:lineRule="auto"/>
+      </w:pPr>
     </w:p>
     <w:p>
       <w:r>
@@ -3351,6 +3611,7 @@
         <w:rPr>
           <w:noProof/>
         </w:rPr>
+        <w:lastRenderedPageBreak/>
         <w:drawing>
           <wp:inline distT="0" distB="0" distL="0" distR="0" wp14:anchorId="7654AA93" wp14:editId="4A306963">
             <wp:extent cx="5943600" cy="1125855"/>
@@ -3367,7 +3628,7 @@
                     <pic:cNvPicPr/>
                   </pic:nvPicPr>
                   <pic:blipFill>
-                    <a:blip r:embed="rId8"/>
+                    <a:blip r:embed="rId9"/>
                     <a:stretch>
                       <a:fillRect/>
                     </a:stretch>
@@ -3652,7 +3913,6 @@
         <w:rPr>
           <w:noProof/>
         </w:rPr>
-        <w:lastRenderedPageBreak/>
         <w:drawing>
           <wp:inline distT="0" distB="0" distL="0" distR="0" wp14:anchorId="1D1BEF5A" wp14:editId="7F9B4B1B">
             <wp:extent cx="5943600" cy="3263265"/>
@@ -3669,7 +3929,7 @@
                     <pic:cNvPicPr/>
                   </pic:nvPicPr>
                   <pic:blipFill>
-                    <a:blip r:embed="rId9"/>
+                    <a:blip r:embed="rId10"/>
                     <a:stretch>
                       <a:fillRect/>
                     </a:stretch>
@@ -3697,14 +3957,27 @@
       <w:r>
         <w:t xml:space="preserve">Figure </w:t>
       </w:r>
-      <w:fldSimple w:instr=" SEQ Figure \* ARABIC ">
-        <w:r>
-          <w:rPr>
-            <w:noProof/>
-          </w:rPr>
-          <w:t>4</w:t>
-        </w:r>
-      </w:fldSimple>
+      <w:r>
+        <w:fldChar w:fldCharType="begin"/>
+      </w:r>
+      <w:r>
+        <w:instrText xml:space="preserve"> SEQ Figure \* ARABIC </w:instrText>
+      </w:r>
+      <w:r>
+        <w:fldChar w:fldCharType="separate"/>
+      </w:r>
+      <w:r>
+        <w:rPr>
+          <w:noProof/>
+        </w:rPr>
+        <w:t>5</w:t>
+      </w:r>
+      <w:r>
+        <w:rPr>
+          <w:noProof/>
+        </w:rPr>
+        <w:fldChar w:fldCharType="end"/>
+      </w:r>
       <w:r>
         <w:t xml:space="preserve">: Distance tree for orf1a </w:t>
       </w:r>
@@ -3924,7 +4197,7 @@
       <w:r>
         <w:t xml:space="preserve"> </w:t>
       </w:r>
-      <w:hyperlink r:id="rId10" w:tgtFrame="lnkDCW398Y4014" w:tooltip="Show report for P0C6U6.1" w:history="1">
+      <w:hyperlink r:id="rId11" w:tgtFrame="lnkDCW398Y4014" w:tooltip="Show report for P0C6U6.1" w:history="1">
         <w:r>
           <w:rPr>
             <w:rStyle w:val="Hyperlink"/>
@@ -3959,7 +4232,7 @@
                     <pic:cNvPicPr/>
                   </pic:nvPicPr>
                   <pic:blipFill>
-                    <a:blip r:embed="rId11"/>
+                    <a:blip r:embed="rId12"/>
                     <a:stretch>
                       <a:fillRect/>
                     </a:stretch>
@@ -4056,7 +4329,7 @@
       </w:r>
     </w:p>
     <w:p>
-      <w:hyperlink r:id="rId12" w:history="1">
+      <w:hyperlink r:id="rId13" w:history="1">
         <w:r>
           <w:rPr>
             <w:rStyle w:val="Hyperlink"/>
@@ -4086,7 +4359,7 @@
                     <pic:cNvPicPr/>
                   </pic:nvPicPr>
                   <pic:blipFill>
-                    <a:blip r:embed="rId13"/>
+                    <a:blip r:embed="rId14"/>
                     <a:stretch>
                       <a:fillRect/>
                     </a:stretch>
@@ -4108,7 +4381,7 @@
       </w:r>
     </w:p>
     <w:p>
-      <w:hyperlink r:id="rId14" w:history="1">
+      <w:hyperlink r:id="rId15" w:history="1">
         <w:r>
           <w:rPr>
             <w:rStyle w:val="Hyperlink"/>
@@ -4140,7 +4413,7 @@
                     <pic:cNvPicPr/>
                   </pic:nvPicPr>
                   <pic:blipFill>
-                    <a:blip r:embed="rId15"/>
+                    <a:blip r:embed="rId16"/>
                     <a:stretch>
                       <a:fillRect/>
                     </a:stretch>
@@ -4274,13 +4547,7 @@
     </w:p>
     <w:p>
       <w:r>
-        <w:t xml:space="preserve">Run this script at the command line of psql </w:t>
-      </w:r>
-      <w:r>
-        <w:t>connected</w:t>
-      </w:r>
-      <w:r>
-        <w:t xml:space="preserve"> as chembl_25 in the blast_targets directory.</w:t>
+        <w:t>Run this script at the command line of psql connected as chembl_25 in the blast_targets directory.</w:t>
       </w:r>
     </w:p>
     <w:p>
@@ -4312,7 +4579,25 @@
           <w:sz w:val="18"/>
           <w:szCs w:val="18"/>
         </w:rPr>
-        <w:t>\copy (select td.chembl_id, cs.sequence from target_dictionary td join target_components tc on td.tid = tc.tid join component_sequences cs on tc.targcomp_id=cs.component_id) to chembl_targets.txt</w:t>
+        <w:t xml:space="preserve">\copy (select </w:t>
+      </w:r>
+      <w:proofErr w:type="gramStart"/>
+      <w:r>
+        <w:rPr>
+          <w:rFonts w:ascii="Courier New" w:hAnsi="Courier New" w:cs="Courier New"/>
+          <w:sz w:val="18"/>
+          <w:szCs w:val="18"/>
+        </w:rPr>
+        <w:t>td.chembl</w:t>
+      </w:r>
+      <w:proofErr w:type="gramEnd"/>
+      <w:r>
+        <w:rPr>
+          <w:rFonts w:ascii="Courier New" w:hAnsi="Courier New" w:cs="Courier New"/>
+          <w:sz w:val="18"/>
+          <w:szCs w:val="18"/>
+        </w:rPr>
+        <w:t>_id, cs.sequence from target_dictionary td join target_components tc on td.tid = tc.tid join component_sequences cs on tc.targcomp_id=cs.component_id) to chembl_targets.txt</w:t>
       </w:r>
     </w:p>
     <w:bookmarkStart w:id="1" w:name="_Ref32524056"/>
@@ -4375,8 +4660,17 @@
           <w:b/>
           <w:bCs/>
         </w:rPr>
-        <w:t>component_sequences.fa</w:t>
-      </w:r>
+        <w:t>component_</w:t>
+      </w:r>
+      <w:proofErr w:type="gramStart"/>
+      <w:r>
+        <w:rPr>
+          <w:b/>
+          <w:bCs/>
+        </w:rPr>
+        <w:t>sequences.fa</w:t>
+      </w:r>
+      <w:proofErr w:type="gramEnd"/>
       <w:r>
         <w:rPr>
           <w:b/>
@@ -4459,7 +4753,25 @@
           <w:sz w:val="18"/>
           <w:szCs w:val="18"/>
         </w:rPr>
-        <w:t># output : rec1 = &gt;&lt;key&gt;</w:t>
+        <w:t xml:space="preserve"># </w:t>
+      </w:r>
+      <w:proofErr w:type="gramStart"/>
+      <w:r>
+        <w:rPr>
+          <w:rFonts w:ascii="Courier New" w:hAnsi="Courier New" w:cs="Courier New"/>
+          <w:sz w:val="18"/>
+          <w:szCs w:val="18"/>
+        </w:rPr>
+        <w:t>output :</w:t>
+      </w:r>
+      <w:proofErr w:type="gramEnd"/>
+      <w:r>
+        <w:rPr>
+          <w:rFonts w:ascii="Courier New" w:hAnsi="Courier New" w:cs="Courier New"/>
+          <w:sz w:val="18"/>
+          <w:szCs w:val="18"/>
+        </w:rPr>
+        <w:t xml:space="preserve"> rec1 = &gt;&lt;key&gt;</w:t>
       </w:r>
     </w:p>
     <w:p>
@@ -4531,7 +4843,25 @@
           <w:sz w:val="18"/>
           <w:szCs w:val="18"/>
         </w:rPr>
-        <w:t>my $outfile = 'component_sequences.fa';</w:t>
+        <w:t>my $outfile = 'component_</w:t>
+      </w:r>
+      <w:proofErr w:type="gramStart"/>
+      <w:r>
+        <w:rPr>
+          <w:rFonts w:ascii="Courier New" w:hAnsi="Courier New" w:cs="Courier New"/>
+          <w:sz w:val="18"/>
+          <w:szCs w:val="18"/>
+        </w:rPr>
+        <w:t>sequences.fa</w:t>
+      </w:r>
+      <w:proofErr w:type="gramEnd"/>
+      <w:r>
+        <w:rPr>
+          <w:rFonts w:ascii="Courier New" w:hAnsi="Courier New" w:cs="Courier New"/>
+          <w:sz w:val="18"/>
+          <w:szCs w:val="18"/>
+        </w:rPr>
+        <w:t>';</w:t>
       </w:r>
     </w:p>
     <w:p>
@@ -4571,13 +4901,23 @@
           <w:szCs w:val="18"/>
         </w:rPr>
       </w:pPr>
-      <w:r>
-        <w:rPr>
-          <w:rFonts w:ascii="Courier New" w:hAnsi="Courier New" w:cs="Courier New"/>
-          <w:sz w:val="18"/>
-          <w:szCs w:val="18"/>
-        </w:rPr>
-        <w:t>open(IN, $infile) or die("Unable to open $infile\n");</w:t>
+      <w:proofErr w:type="gramStart"/>
+      <w:r>
+        <w:rPr>
+          <w:rFonts w:ascii="Courier New" w:hAnsi="Courier New" w:cs="Courier New"/>
+          <w:sz w:val="18"/>
+          <w:szCs w:val="18"/>
+        </w:rPr>
+        <w:t>open(</w:t>
+      </w:r>
+      <w:proofErr w:type="gramEnd"/>
+      <w:r>
+        <w:rPr>
+          <w:rFonts w:ascii="Courier New" w:hAnsi="Courier New" w:cs="Courier New"/>
+          <w:sz w:val="18"/>
+          <w:szCs w:val="18"/>
+        </w:rPr>
+        <w:t>IN, $infile) or die("Unable to open $infile\n");</w:t>
       </w:r>
     </w:p>
     <w:p>
@@ -4627,41 +4967,61 @@
           <w:szCs w:val="18"/>
         </w:rPr>
       </w:pPr>
-      <w:r>
-        <w:rPr>
-          <w:rFonts w:ascii="Courier New" w:hAnsi="Courier New" w:cs="Courier New"/>
-          <w:sz w:val="18"/>
-          <w:szCs w:val="18"/>
-        </w:rPr>
-        <w:t>close(IN);</w:t>
-      </w:r>
-    </w:p>
-    <w:p>
-      <w:pPr>
-        <w:spacing w:after="0" w:line="240" w:lineRule="auto"/>
-        <w:rPr>
-          <w:rFonts w:ascii="Courier New" w:hAnsi="Courier New" w:cs="Courier New"/>
-          <w:sz w:val="18"/>
-          <w:szCs w:val="18"/>
-        </w:rPr>
-      </w:pPr>
-    </w:p>
-    <w:p>
-      <w:pPr>
-        <w:spacing w:after="0" w:line="240" w:lineRule="auto"/>
-        <w:rPr>
-          <w:rFonts w:ascii="Courier New" w:hAnsi="Courier New" w:cs="Courier New"/>
-          <w:sz w:val="18"/>
-          <w:szCs w:val="18"/>
-        </w:rPr>
-      </w:pPr>
-      <w:r>
-        <w:rPr>
-          <w:rFonts w:ascii="Courier New" w:hAnsi="Courier New" w:cs="Courier New"/>
-          <w:sz w:val="18"/>
-          <w:szCs w:val="18"/>
-        </w:rPr>
-        <w:t>open(OUT,"&gt;",$outfile) or die ("Unable to open $outfile\n");</w:t>
+      <w:proofErr w:type="gramStart"/>
+      <w:r>
+        <w:rPr>
+          <w:rFonts w:ascii="Courier New" w:hAnsi="Courier New" w:cs="Courier New"/>
+          <w:sz w:val="18"/>
+          <w:szCs w:val="18"/>
+        </w:rPr>
+        <w:t>close(</w:t>
+      </w:r>
+      <w:proofErr w:type="gramEnd"/>
+      <w:r>
+        <w:rPr>
+          <w:rFonts w:ascii="Courier New" w:hAnsi="Courier New" w:cs="Courier New"/>
+          <w:sz w:val="18"/>
+          <w:szCs w:val="18"/>
+        </w:rPr>
+        <w:t>IN);</w:t>
+      </w:r>
+    </w:p>
+    <w:p>
+      <w:pPr>
+        <w:spacing w:after="0" w:line="240" w:lineRule="auto"/>
+        <w:rPr>
+          <w:rFonts w:ascii="Courier New" w:hAnsi="Courier New" w:cs="Courier New"/>
+          <w:sz w:val="18"/>
+          <w:szCs w:val="18"/>
+        </w:rPr>
+      </w:pPr>
+    </w:p>
+    <w:p>
+      <w:pPr>
+        <w:spacing w:after="0" w:line="240" w:lineRule="auto"/>
+        <w:rPr>
+          <w:rFonts w:ascii="Courier New" w:hAnsi="Courier New" w:cs="Courier New"/>
+          <w:sz w:val="18"/>
+          <w:szCs w:val="18"/>
+        </w:rPr>
+      </w:pPr>
+      <w:proofErr w:type="gramStart"/>
+      <w:r>
+        <w:rPr>
+          <w:rFonts w:ascii="Courier New" w:hAnsi="Courier New" w:cs="Courier New"/>
+          <w:sz w:val="18"/>
+          <w:szCs w:val="18"/>
+        </w:rPr>
+        <w:t>open(</w:t>
+      </w:r>
+      <w:proofErr w:type="gramEnd"/>
+      <w:r>
+        <w:rPr>
+          <w:rFonts w:ascii="Courier New" w:hAnsi="Courier New" w:cs="Courier New"/>
+          <w:sz w:val="18"/>
+          <w:szCs w:val="18"/>
+        </w:rPr>
+        <w:t>OUT,"&gt;",$outfile) or die ("Unable to open $outfile\n");</w:t>
       </w:r>
     </w:p>
     <w:p>
@@ -4726,7 +5086,25 @@
           <w:szCs w:val="18"/>
         </w:rPr>
         <w:tab/>
-        <w:t>my @rec = split($delim,$line);</w:t>
+        <w:t>my @rec = split($</w:t>
+      </w:r>
+      <w:proofErr w:type="gramStart"/>
+      <w:r>
+        <w:rPr>
+          <w:rFonts w:ascii="Courier New" w:hAnsi="Courier New" w:cs="Courier New"/>
+          <w:sz w:val="18"/>
+          <w:szCs w:val="18"/>
+        </w:rPr>
+        <w:t>delim,$</w:t>
+      </w:r>
+      <w:proofErr w:type="gramEnd"/>
+      <w:r>
+        <w:rPr>
+          <w:rFonts w:ascii="Courier New" w:hAnsi="Courier New" w:cs="Courier New"/>
+          <w:sz w:val="18"/>
+          <w:szCs w:val="18"/>
+        </w:rPr>
+        <w:t>line);</w:t>
       </w:r>
     </w:p>
     <w:p>
@@ -4791,7 +5169,25 @@
           <w:szCs w:val="18"/>
         </w:rPr>
         <w:tab/>
-        <w:t>print OUT "&gt;$rec[0]\n";</w:t>
+        <w:t>print OUT "&gt;$</w:t>
+      </w:r>
+      <w:proofErr w:type="gramStart"/>
+      <w:r>
+        <w:rPr>
+          <w:rFonts w:ascii="Courier New" w:hAnsi="Courier New" w:cs="Courier New"/>
+          <w:sz w:val="18"/>
+          <w:szCs w:val="18"/>
+        </w:rPr>
+        <w:t>rec[</w:t>
+      </w:r>
+      <w:proofErr w:type="gramEnd"/>
+      <w:r>
+        <w:rPr>
+          <w:rFonts w:ascii="Courier New" w:hAnsi="Courier New" w:cs="Courier New"/>
+          <w:sz w:val="18"/>
+          <w:szCs w:val="18"/>
+        </w:rPr>
+        <w:t>0]\n";</w:t>
       </w:r>
     </w:p>
     <w:p>
@@ -4818,7 +5214,25 @@
           <w:szCs w:val="18"/>
         </w:rPr>
         <w:tab/>
-        <w:t>print OUT "$rec[1]\n";</w:t>
+        <w:t>print OUT "$</w:t>
+      </w:r>
+      <w:proofErr w:type="gramStart"/>
+      <w:r>
+        <w:rPr>
+          <w:rFonts w:ascii="Courier New" w:hAnsi="Courier New" w:cs="Courier New"/>
+          <w:sz w:val="18"/>
+          <w:szCs w:val="18"/>
+        </w:rPr>
+        <w:t>rec[</w:t>
+      </w:r>
+      <w:proofErr w:type="gramEnd"/>
+      <w:r>
+        <w:rPr>
+          <w:rFonts w:ascii="Courier New" w:hAnsi="Courier New" w:cs="Courier New"/>
+          <w:sz w:val="18"/>
+          <w:szCs w:val="18"/>
+        </w:rPr>
+        <w:t>1]\n";</w:t>
       </w:r>
     </w:p>
     <w:p>
@@ -4877,31 +5291,51 @@
           <w:szCs w:val="18"/>
         </w:rPr>
       </w:pPr>
-      <w:r>
-        <w:rPr>
-          <w:rFonts w:ascii="Courier New" w:hAnsi="Courier New" w:cs="Courier New"/>
-          <w:sz w:val="18"/>
-          <w:szCs w:val="18"/>
-        </w:rPr>
-        <w:t>close(OUT);</w:t>
-      </w:r>
-    </w:p>
-    <w:p>
-      <w:pPr>
-        <w:spacing w:after="0" w:line="240" w:lineRule="auto"/>
-        <w:rPr>
-          <w:rFonts w:ascii="Courier New" w:hAnsi="Courier New" w:cs="Courier New"/>
-          <w:sz w:val="18"/>
-          <w:szCs w:val="18"/>
-        </w:rPr>
-      </w:pPr>
-      <w:r>
-        <w:rPr>
-          <w:rFonts w:ascii="Courier New" w:hAnsi="Courier New" w:cs="Courier New"/>
-          <w:sz w:val="18"/>
-          <w:szCs w:val="18"/>
-        </w:rPr>
-        <w:t>exit(0);</w:t>
+      <w:proofErr w:type="gramStart"/>
+      <w:r>
+        <w:rPr>
+          <w:rFonts w:ascii="Courier New" w:hAnsi="Courier New" w:cs="Courier New"/>
+          <w:sz w:val="18"/>
+          <w:szCs w:val="18"/>
+        </w:rPr>
+        <w:t>close(</w:t>
+      </w:r>
+      <w:proofErr w:type="gramEnd"/>
+      <w:r>
+        <w:rPr>
+          <w:rFonts w:ascii="Courier New" w:hAnsi="Courier New" w:cs="Courier New"/>
+          <w:sz w:val="18"/>
+          <w:szCs w:val="18"/>
+        </w:rPr>
+        <w:t>OUT);</w:t>
+      </w:r>
+    </w:p>
+    <w:p>
+      <w:pPr>
+        <w:spacing w:after="0" w:line="240" w:lineRule="auto"/>
+        <w:rPr>
+          <w:rFonts w:ascii="Courier New" w:hAnsi="Courier New" w:cs="Courier New"/>
+          <w:sz w:val="18"/>
+          <w:szCs w:val="18"/>
+        </w:rPr>
+      </w:pPr>
+      <w:proofErr w:type="gramStart"/>
+      <w:r>
+        <w:rPr>
+          <w:rFonts w:ascii="Courier New" w:hAnsi="Courier New" w:cs="Courier New"/>
+          <w:sz w:val="18"/>
+          <w:szCs w:val="18"/>
+        </w:rPr>
+        <w:t>exit(</w:t>
+      </w:r>
+      <w:proofErr w:type="gramEnd"/>
+      <w:r>
+        <w:rPr>
+          <w:rFonts w:ascii="Courier New" w:hAnsi="Courier New" w:cs="Courier New"/>
+          <w:sz w:val="18"/>
+          <w:szCs w:val="18"/>
+        </w:rPr>
+        <w:t>0);</w:t>
       </w:r>
     </w:p>
     <w:p>
@@ -4921,8 +5355,8 @@
         <w:br w:type="page"/>
       </w:r>
     </w:p>
-    <w:bookmarkStart w:id="2" w:name="_Ref33025252"/>
-    <w:bookmarkStart w:id="3" w:name="_Ref33024967"/>
+    <w:bookmarkStart w:id="2" w:name="_Ref33024967"/>
+    <w:bookmarkStart w:id="3" w:name="_Ref33025252"/>
     <w:p>
       <w:pPr>
         <w:pStyle w:val="Heading2"/>
@@ -4940,7 +5374,7 @@
       <w:r>
         <w:t xml:space="preserve"> extract_hmm_summary.pl</w:t>
       </w:r>
-      <w:bookmarkEnd w:id="3"/>
+      <w:bookmarkEnd w:id="2"/>
     </w:p>
     <w:p>
       <w:r>
@@ -4956,13 +5390,23 @@
           <w:szCs w:val="16"/>
         </w:rPr>
       </w:pPr>
-      <w:r>
-        <w:rPr>
-          <w:rFonts w:ascii="Courier New" w:hAnsi="Courier New" w:cs="Courier New"/>
-          <w:sz w:val="16"/>
-          <w:szCs w:val="16"/>
-        </w:rPr>
-        <w:t>#!/bin/perl</w:t>
+      <w:proofErr w:type="gramStart"/>
+      <w:r>
+        <w:rPr>
+          <w:rFonts w:ascii="Courier New" w:hAnsi="Courier New" w:cs="Courier New"/>
+          <w:sz w:val="16"/>
+          <w:szCs w:val="16"/>
+        </w:rPr>
+        <w:t>#!/</w:t>
+      </w:r>
+      <w:proofErr w:type="gramEnd"/>
+      <w:r>
+        <w:rPr>
+          <w:rFonts w:ascii="Courier New" w:hAnsi="Courier New" w:cs="Courier New"/>
+          <w:sz w:val="16"/>
+          <w:szCs w:val="16"/>
+        </w:rPr>
+        <w:t>bin/perl</w:t>
       </w:r>
     </w:p>
     <w:p>
@@ -5055,7 +5499,25 @@
           <w:szCs w:val="16"/>
         </w:rPr>
         <w:tab/>
-        <w:t>= $ARGV[0];</w:t>
+        <w:t>= $</w:t>
+      </w:r>
+      <w:proofErr w:type="gramStart"/>
+      <w:r>
+        <w:rPr>
+          <w:rFonts w:ascii="Courier New" w:hAnsi="Courier New" w:cs="Courier New"/>
+          <w:sz w:val="16"/>
+          <w:szCs w:val="16"/>
+        </w:rPr>
+        <w:t>ARGV[</w:t>
+      </w:r>
+      <w:proofErr w:type="gramEnd"/>
+      <w:r>
+        <w:rPr>
+          <w:rFonts w:ascii="Courier New" w:hAnsi="Courier New" w:cs="Courier New"/>
+          <w:sz w:val="16"/>
+          <w:szCs w:val="16"/>
+        </w:rPr>
+        <w:t>0];</w:t>
       </w:r>
     </w:p>
     <w:p>
@@ -5155,7 +5617,25 @@
           <w:szCs w:val="16"/>
         </w:rPr>
         <w:tab/>
-        <w:t>=~ s/.hmm.txt/.summary/;</w:t>
+        <w:t>=~ s</w:t>
+      </w:r>
+      <w:proofErr w:type="gramStart"/>
+      <w:r>
+        <w:rPr>
+          <w:rFonts w:ascii="Courier New" w:hAnsi="Courier New" w:cs="Courier New"/>
+          <w:sz w:val="16"/>
+          <w:szCs w:val="16"/>
+        </w:rPr>
+        <w:t>/.hmm.txt</w:t>
+      </w:r>
+      <w:proofErr w:type="gramEnd"/>
+      <w:r>
+        <w:rPr>
+          <w:rFonts w:ascii="Courier New" w:hAnsi="Courier New" w:cs="Courier New"/>
+          <w:sz w:val="16"/>
+          <w:szCs w:val="16"/>
+        </w:rPr>
+        <w:t>/.summary/;</w:t>
       </w:r>
     </w:p>
     <w:p>
@@ -5223,13 +5703,23 @@
           <w:szCs w:val="16"/>
         </w:rPr>
       </w:pPr>
-      <w:r>
-        <w:rPr>
-          <w:rFonts w:ascii="Courier New" w:hAnsi="Courier New" w:cs="Courier New"/>
-          <w:sz w:val="16"/>
-          <w:szCs w:val="16"/>
-        </w:rPr>
-        <w:t>open($IN, "&lt;", $summary_fn ) or die "Can't open $summary_fn\n";</w:t>
+      <w:proofErr w:type="gramStart"/>
+      <w:r>
+        <w:rPr>
+          <w:rFonts w:ascii="Courier New" w:hAnsi="Courier New" w:cs="Courier New"/>
+          <w:sz w:val="16"/>
+          <w:szCs w:val="16"/>
+        </w:rPr>
+        <w:t>open(</w:t>
+      </w:r>
+      <w:proofErr w:type="gramEnd"/>
+      <w:r>
+        <w:rPr>
+          <w:rFonts w:ascii="Courier New" w:hAnsi="Courier New" w:cs="Courier New"/>
+          <w:sz w:val="16"/>
+          <w:szCs w:val="16"/>
+        </w:rPr>
+        <w:t>$IN, "&lt;", $summary_fn ) or die "Can't open $summary_fn\n";</w:t>
       </w:r>
     </w:p>
     <w:p>
@@ -5283,7 +5773,25 @@
           <w:sz w:val="16"/>
           <w:szCs w:val="16"/>
         </w:rPr>
-        <w:t># print "Lines: ",scalar(@lines), "\n";</w:t>
+        <w:t xml:space="preserve"># print "Lines: </w:t>
+      </w:r>
+      <w:proofErr w:type="gramStart"/>
+      <w:r>
+        <w:rPr>
+          <w:rFonts w:ascii="Courier New" w:hAnsi="Courier New" w:cs="Courier New"/>
+          <w:sz w:val="16"/>
+          <w:szCs w:val="16"/>
+        </w:rPr>
+        <w:t>",scalar</w:t>
+      </w:r>
+      <w:proofErr w:type="gramEnd"/>
+      <w:r>
+        <w:rPr>
+          <w:rFonts w:ascii="Courier New" w:hAnsi="Courier New" w:cs="Courier New"/>
+          <w:sz w:val="16"/>
+          <w:szCs w:val="16"/>
+        </w:rPr>
+        <w:t>(@lines), "\n";</w:t>
       </w:r>
     </w:p>
     <w:p>
@@ -5339,8 +5847,18 @@
           <w:sz w:val="16"/>
           <w:szCs w:val="16"/>
         </w:rPr>
-        <w:t>foreach my $line(@lines){</w:t>
-      </w:r>
+        <w:t>foreach my $line(@</w:t>
+      </w:r>
+      <w:proofErr w:type="gramStart"/>
+      <w:r>
+        <w:rPr>
+          <w:rFonts w:ascii="Courier New" w:hAnsi="Courier New" w:cs="Courier New"/>
+          <w:sz w:val="16"/>
+          <w:szCs w:val="16"/>
+        </w:rPr>
+        <w:t>lines){</w:t>
+      </w:r>
+      <w:proofErr w:type="gramEnd"/>
     </w:p>
     <w:p>
       <w:pPr>
@@ -5385,7 +5903,25 @@
           <w:szCs w:val="16"/>
         </w:rPr>
         <w:tab/>
-        <w:t>if ( ! exists $target{$1} ) { # prevent duplicate line for a target match</w:t>
+        <w:t xml:space="preserve">if </w:t>
+      </w:r>
+      <w:proofErr w:type="gramStart"/>
+      <w:r>
+        <w:rPr>
+          <w:rFonts w:ascii="Courier New" w:hAnsi="Courier New" w:cs="Courier New"/>
+          <w:sz w:val="16"/>
+          <w:szCs w:val="16"/>
+        </w:rPr>
+        <w:t>( !</w:t>
+      </w:r>
+      <w:proofErr w:type="gramEnd"/>
+      <w:r>
+        <w:rPr>
+          <w:rFonts w:ascii="Courier New" w:hAnsi="Courier New" w:cs="Courier New"/>
+          <w:sz w:val="16"/>
+          <w:szCs w:val="16"/>
+        </w:rPr>
+        <w:t xml:space="preserve"> exists $target{$1} ) { # prevent duplicate line for a target match</w:t>
       </w:r>
     </w:p>
     <w:p>
@@ -5420,7 +5956,25 @@
           <w:szCs w:val="16"/>
         </w:rPr>
         <w:tab/>
-        <w:t>print $1,"\t", $3, "\t", $4,"\t",$6, "\t", $7, "\t", $8, "\n";</w:t>
+        <w:t>print $1,"\t", $3, "\t", $4,"\t</w:t>
+      </w:r>
+      <w:proofErr w:type="gramStart"/>
+      <w:r>
+        <w:rPr>
+          <w:rFonts w:ascii="Courier New" w:hAnsi="Courier New" w:cs="Courier New"/>
+          <w:sz w:val="16"/>
+          <w:szCs w:val="16"/>
+        </w:rPr>
+        <w:t>",$</w:t>
+      </w:r>
+      <w:proofErr w:type="gramEnd"/>
+      <w:r>
+        <w:rPr>
+          <w:rFonts w:ascii="Courier New" w:hAnsi="Courier New" w:cs="Courier New"/>
+          <w:sz w:val="16"/>
+          <w:szCs w:val="16"/>
+        </w:rPr>
+        <w:t>6, "\t", $7, "\t", $8, "\n";</w:t>
       </w:r>
     </w:p>
     <w:p>
@@ -5455,7 +6009,25 @@
           <w:szCs w:val="16"/>
         </w:rPr>
         <w:tab/>
-        <w:t>$target{$1} = 1;</w:t>
+        <w:t>$</w:t>
+      </w:r>
+      <w:proofErr w:type="gramStart"/>
+      <w:r>
+        <w:rPr>
+          <w:rFonts w:ascii="Courier New" w:hAnsi="Courier New" w:cs="Courier New"/>
+          <w:sz w:val="16"/>
+          <w:szCs w:val="16"/>
+        </w:rPr>
+        <w:t>target{</w:t>
+      </w:r>
+      <w:proofErr w:type="gramEnd"/>
+      <w:r>
+        <w:rPr>
+          <w:rFonts w:ascii="Courier New" w:hAnsi="Courier New" w:cs="Courier New"/>
+          <w:sz w:val="16"/>
+          <w:szCs w:val="16"/>
+        </w:rPr>
+        <w:t>$1} = 1;</w:t>
       </w:r>
     </w:p>
     <w:p>
@@ -5564,7 +6136,7 @@
       <w:r>
         <w:t xml:space="preserve"> import_hmmer_statistics.sql</w:t>
       </w:r>
-      <w:bookmarkEnd w:id="2"/>
+      <w:bookmarkEnd w:id="3"/>
       <w:bookmarkEnd w:id="4"/>
     </w:p>
     <w:p>
@@ -5690,13 +6262,23 @@
           <w:szCs w:val="16"/>
         </w:rPr>
       </w:pPr>
-      <w:r>
-        <w:rPr>
-          <w:rFonts w:ascii="Courier New" w:hAnsi="Courier New" w:cs="Courier New"/>
-          <w:sz w:val="16"/>
-          <w:szCs w:val="16"/>
-        </w:rPr>
-        <w:t>( target, tlen, orf, qlen, evalue, score)</w:t>
+      <w:proofErr w:type="gramStart"/>
+      <w:r>
+        <w:rPr>
+          <w:rFonts w:ascii="Courier New" w:hAnsi="Courier New" w:cs="Courier New"/>
+          <w:sz w:val="16"/>
+          <w:szCs w:val="16"/>
+        </w:rPr>
+        <w:t>( target</w:t>
+      </w:r>
+      <w:proofErr w:type="gramEnd"/>
+      <w:r>
+        <w:rPr>
+          <w:rFonts w:ascii="Courier New" w:hAnsi="Courier New" w:cs="Courier New"/>
+          <w:sz w:val="16"/>
+          <w:szCs w:val="16"/>
+        </w:rPr>
+        <w:t>, tlen, orf, qlen, evalue, score)</w:t>
       </w:r>
     </w:p>
     <w:p>
@@ -6117,7 +6699,7 @@
       <w:r>
         <w:t>[</w:t>
       </w:r>
-      <w:hyperlink r:id="rId16" w:history="1">
+      <w:hyperlink r:id="rId17" w:history="1">
         <w:r>
           <w:rPr>
             <w:rStyle w:val="Hyperlink"/>
@@ -6150,7 +6732,7 @@
       <w:r>
         <w:t>[</w:t>
       </w:r>
-      <w:hyperlink r:id="rId17" w:history="1">
+      <w:hyperlink r:id="rId18" w:history="1">
         <w:r>
           <w:rPr>
             <w:rStyle w:val="Hyperlink"/>
@@ -6183,7 +6765,7 @@
       <w:r>
         <w:t>[</w:t>
       </w:r>
-      <w:hyperlink r:id="rId18" w:history="1">
+      <w:hyperlink r:id="rId19" w:history="1">
         <w:r>
           <w:rPr>
             <w:rStyle w:val="Hyperlink"/>
@@ -6212,71 +6794,6 @@
           <w:b/>
         </w:rPr>
         <w:t xml:space="preserve">NCBI Blast:(2) - CHEMBL2363965_8515 </w:t>
-      </w:r>
-      <w:r>
-        <w:t>[</w:t>
-      </w:r>
-      <w:hyperlink r:id="rId19" w:history="1">
-        <w:r>
-          <w:rPr>
-            <w:rStyle w:val="Hyperlink"/>
-          </w:rPr>
-          <w:t>https://www.ncbi.nlm.nih.gov/pubmed/</w:t>
-        </w:r>
-      </w:hyperlink>
-      <w:r>
-        <w:t>]</w:t>
-      </w:r>
-    </w:p>
-    <w:p>
-      <w:pPr>
-        <w:pStyle w:val="EndNoteBibliography"/>
-        <w:spacing w:after="0"/>
-        <w:ind w:left="720" w:hanging="720"/>
-      </w:pPr>
-      <w:r>
-        <w:t>13.</w:t>
-      </w:r>
-      <w:r>
-        <w:tab/>
-        <w:t xml:space="preserve">Altschul SF, Madden TL, Schäffer AA, Zhang J, Zhang Z, Miller W, Lipman DJ: </w:t>
-      </w:r>
-      <w:r>
-        <w:rPr>
-          <w:b/>
-        </w:rPr>
-        <w:t>Gapped BLAST and PSI-BLAST: a new generation of protein database search programs</w:t>
-      </w:r>
-      <w:r>
-        <w:t xml:space="preserve">. In: </w:t>
-      </w:r>
-      <w:r>
-        <w:rPr>
-          <w:i/>
-        </w:rPr>
-        <w:t>Nucleic Acids Res.</w:t>
-      </w:r>
-      <w:r>
-        <w:t xml:space="preserve"> vol. 25; 1997: 3389-3402.</w:t>
-      </w:r>
-    </w:p>
-    <w:p>
-      <w:pPr>
-        <w:pStyle w:val="EndNoteBibliography"/>
-        <w:spacing w:after="0"/>
-        <w:ind w:left="720" w:hanging="720"/>
-      </w:pPr>
-      <w:r>
-        <w:t>14.</w:t>
-      </w:r>
-      <w:r>
-        <w:tab/>
-      </w:r>
-      <w:r>
-        <w:rPr>
-          <w:b/>
-        </w:rPr>
-        <w:t xml:space="preserve">RecName: Full=Replicase polyprotein 1a; Short=pp1a; AltName: Full=ORF1 - Protein - NCBI </w:t>
       </w:r>
       <w:r>
         <w:t>[</w:t>
@@ -6300,6 +6817,71 @@
         <w:ind w:left="720" w:hanging="720"/>
       </w:pPr>
       <w:r>
+        <w:t>13.</w:t>
+      </w:r>
+      <w:r>
+        <w:tab/>
+        <w:t xml:space="preserve">Altschul SF, Madden TL, Schäffer AA, Zhang J, Zhang Z, Miller W, Lipman DJ: </w:t>
+      </w:r>
+      <w:r>
+        <w:rPr>
+          <w:b/>
+        </w:rPr>
+        <w:t>Gapped BLAST and PSI-BLAST: a new generation of protein database search programs</w:t>
+      </w:r>
+      <w:r>
+        <w:t xml:space="preserve">. In: </w:t>
+      </w:r>
+      <w:r>
+        <w:rPr>
+          <w:i/>
+        </w:rPr>
+        <w:t>Nucleic Acids Res.</w:t>
+      </w:r>
+      <w:r>
+        <w:t xml:space="preserve"> vol. 25; 1997: 3389-3402.</w:t>
+      </w:r>
+    </w:p>
+    <w:p>
+      <w:pPr>
+        <w:pStyle w:val="EndNoteBibliography"/>
+        <w:spacing w:after="0"/>
+        <w:ind w:left="720" w:hanging="720"/>
+      </w:pPr>
+      <w:r>
+        <w:t>14.</w:t>
+      </w:r>
+      <w:r>
+        <w:tab/>
+      </w:r>
+      <w:r>
+        <w:rPr>
+          <w:b/>
+        </w:rPr>
+        <w:t xml:space="preserve">RecName: Full=Replicase polyprotein 1a; Short=pp1a; AltName: Full=ORF1 - Protein - NCBI </w:t>
+      </w:r>
+      <w:r>
+        <w:t>[</w:t>
+      </w:r>
+      <w:hyperlink r:id="rId21" w:history="1">
+        <w:r>
+          <w:rPr>
+            <w:rStyle w:val="Hyperlink"/>
+          </w:rPr>
+          <w:t>https://www.ncbi.nlm.nih.gov/pubmed/</w:t>
+        </w:r>
+      </w:hyperlink>
+      <w:r>
+        <w:t>]</w:t>
+      </w:r>
+    </w:p>
+    <w:p>
+      <w:pPr>
+        <w:pStyle w:val="EndNoteBibliography"/>
+        <w:spacing w:after="0"/>
+        <w:ind w:left="720" w:hanging="720"/>
+      </w:pPr>
+      <w:r>
         <w:t>15.</w:t>
       </w:r>
       <w:r>
@@ -6336,7 +6918,7 @@
       <w:r>
         <w:t>[</w:t>
       </w:r>
-      <w:hyperlink r:id="rId21" w:history="1">
+      <w:hyperlink r:id="rId22" w:history="1">
         <w:r>
           <w:rPr>
             <w:rStyle w:val="Hyperlink"/>
@@ -6840,6 +7422,7 @@
   <w:style w:type="character" w:default="1" w:styleId="DefaultParagraphFont">
     <w:name w:val="Default Paragraph Font"/>
     <w:uiPriority w:val="1"/>
+    <w:semiHidden/>
     <w:unhideWhenUsed/>
   </w:style>
   <w:style w:type="table" w:default="1" w:styleId="TableNormal">

</xml_diff>

<commit_message>
Updates to figures. Add explanations and validation information Add section for supplements.
</commit_message>
<xml_diff>
--- a/SARS-CoV-2/A target and two drugs for SARS-CoV-2.docx
+++ b/SARS-CoV-2/A target and two drugs for SARS-CoV-2.docx
@@ -799,7 +799,6 @@
         <w:t xml:space="preserve"> Materials and Methods</w:t>
       </w:r>
     </w:p>
-    <w:p/>
     <w:p>
       <w:pPr>
         <w:keepNext/>
@@ -809,10 +808,10 @@
           <w:noProof/>
         </w:rPr>
         <w:drawing>
-          <wp:inline distT="0" distB="0" distL="0" distR="0" wp14:anchorId="4A586548" wp14:editId="407BB280">
-            <wp:extent cx="5943600" cy="2868295"/>
-            <wp:effectExtent l="0" t="0" r="0" b="8255"/>
-            <wp:docPr id="7" name="Picture 7"/>
+          <wp:inline distT="0" distB="0" distL="0" distR="0" wp14:anchorId="01F84156" wp14:editId="7C569625">
+            <wp:extent cx="5943600" cy="2914650"/>
+            <wp:effectExtent l="0" t="0" r="0" b="0"/>
+            <wp:docPr id="12" name="Picture 12"/>
             <wp:cNvGraphicFramePr>
               <a:graphicFrameLocks xmlns:a="http://schemas.openxmlformats.org/drawingml/2006/main" noChangeAspect="1"/>
             </wp:cNvGraphicFramePr>
@@ -820,11 +819,11 @@
               <a:graphicData uri="http://schemas.openxmlformats.org/drawingml/2006/picture">
                 <pic:pic xmlns:pic="http://schemas.openxmlformats.org/drawingml/2006/picture">
                   <pic:nvPicPr>
-                    <pic:cNvPr id="7" name="SARS-CoV-2-genome_target_analysis.png"/>
+                    <pic:cNvPr id="12" name="genome_target_analysis.png"/>
                     <pic:cNvPicPr/>
                   </pic:nvPicPr>
                   <pic:blipFill>
-                    <a:blip r:embed="rId5">
+                    <a:blip r:embed="rId6">
                       <a:extLst>
                         <a:ext uri="{28A0092B-C50C-407E-A947-70E740481C1C}">
                           <a14:useLocalDpi xmlns:a14="http://schemas.microsoft.com/office/drawing/2010/main" val="0"/>
@@ -838,7 +837,7 @@
                   <pic:spPr>
                     <a:xfrm>
                       <a:off x="0" y="0"/>
-                      <a:ext cx="5943600" cy="2868295"/>
+                      <a:ext cx="5943600" cy="2914650"/>
                     </a:xfrm>
                     <a:prstGeom prst="rect">
                       <a:avLst/>
@@ -1490,7 +1489,6 @@
     </w:tbl>
     <w:p>
       <w:r>
-        <w:lastRenderedPageBreak/>
         <w:t xml:space="preserve">The set of target sequences comes from the </w:t>
       </w:r>
       <w:r>
@@ -1552,6 +1550,7 @@
     </w:p>
     <w:p>
       <w:r>
+        <w:lastRenderedPageBreak/>
         <w:t xml:space="preserve">These targets are converted by a Perl script (See </w:t>
       </w:r>
       <w:r>
@@ -2100,98 +2099,6 @@
             <wp:extent cx="5943600" cy="3252470"/>
             <wp:effectExtent l="0" t="0" r="0" b="5080"/>
             <wp:docPr id="17" name="Picture 17"/>
-            <wp:cNvGraphicFramePr>
-              <a:graphicFrameLocks xmlns:a="http://schemas.openxmlformats.org/drawingml/2006/main" noChangeAspect="1"/>
-            </wp:cNvGraphicFramePr>
-            <a:graphic xmlns:a="http://schemas.openxmlformats.org/drawingml/2006/main">
-              <a:graphicData uri="http://schemas.openxmlformats.org/drawingml/2006/picture">
-                <pic:pic xmlns:pic="http://schemas.openxmlformats.org/drawingml/2006/picture">
-                  <pic:nvPicPr>
-                    <pic:cNvPr id="1" name=""/>
-                    <pic:cNvPicPr/>
-                  </pic:nvPicPr>
-                  <pic:blipFill>
-                    <a:blip r:embed="rId6"/>
-                    <a:stretch>
-                      <a:fillRect/>
-                    </a:stretch>
-                  </pic:blipFill>
-                  <pic:spPr>
-                    <a:xfrm>
-                      <a:off x="0" y="0"/>
-                      <a:ext cx="5943600" cy="3252470"/>
-                    </a:xfrm>
-                    <a:prstGeom prst="rect">
-                      <a:avLst/>
-                    </a:prstGeom>
-                  </pic:spPr>
-                </pic:pic>
-              </a:graphicData>
-            </a:graphic>
-          </wp:inline>
-        </w:drawing>
-      </w:r>
-    </w:p>
-    <w:p>
-      <w:pPr>
-        <w:pStyle w:val="Caption"/>
-      </w:pPr>
-      <w:r>
-        <w:t xml:space="preserve">Figure </w:t>
-      </w:r>
-      <w:r>
-        <w:fldChar w:fldCharType="begin"/>
-      </w:r>
-      <w:r>
-        <w:instrText xml:space="preserve"> SEQ Figure \* ARABIC </w:instrText>
-      </w:r>
-      <w:r>
-        <w:fldChar w:fldCharType="separate"/>
-      </w:r>
-      <w:r>
-        <w:rPr>
-          <w:noProof/>
-        </w:rPr>
-        <w:t>2</w:t>
-      </w:r>
-      <w:r>
-        <w:rPr>
-          <w:noProof/>
-        </w:rPr>
-        <w:fldChar w:fldCharType="end"/>
-      </w:r>
-      <w:r>
-        <w:t>: Target similarity score distribution of ORFs</w:t>
-      </w:r>
-      <w:r>
-        <w:t xml:space="preserve"> from</w:t>
-      </w:r>
-      <w:r>
-        <w:t xml:space="preserve"> SARS-CoV-2</w:t>
-      </w:r>
-      <w:r>
-        <w:t xml:space="preserve"> genome.</w:t>
-      </w:r>
-    </w:p>
-    <w:p>
-      <w:r>
-        <w:lastRenderedPageBreak/>
-        <w:t>Kmeans was used to identify the high scoring threshold.</w:t>
-      </w:r>
-    </w:p>
-    <w:p>
-      <w:pPr>
-        <w:keepNext/>
-      </w:pPr>
-      <w:r>
-        <w:rPr>
-          <w:noProof/>
-        </w:rPr>
-        <w:drawing>
-          <wp:inline distT="0" distB="0" distL="0" distR="0" wp14:anchorId="15713FCF" wp14:editId="19DAF2D9">
-            <wp:extent cx="5943600" cy="3252470"/>
-            <wp:effectExtent l="0" t="0" r="0" b="5080"/>
-            <wp:docPr id="15" name="Picture 15"/>
             <wp:cNvGraphicFramePr>
               <a:graphicFrameLocks xmlns:a="http://schemas.openxmlformats.org/drawingml/2006/main" noChangeAspect="1"/>
             </wp:cNvGraphicFramePr>
@@ -2244,6 +2151,98 @@
         <w:rPr>
           <w:noProof/>
         </w:rPr>
+        <w:t>2</w:t>
+      </w:r>
+      <w:r>
+        <w:rPr>
+          <w:noProof/>
+        </w:rPr>
+        <w:fldChar w:fldCharType="end"/>
+      </w:r>
+      <w:r>
+        <w:t>: Target similarity score distribution of ORFs</w:t>
+      </w:r>
+      <w:r>
+        <w:t xml:space="preserve"> from</w:t>
+      </w:r>
+      <w:r>
+        <w:t xml:space="preserve"> SARS-CoV-2</w:t>
+      </w:r>
+      <w:r>
+        <w:t xml:space="preserve"> genome.</w:t>
+      </w:r>
+    </w:p>
+    <w:p>
+      <w:r>
+        <w:t>Kmeans was used to identify the high scoring threshold.</w:t>
+      </w:r>
+    </w:p>
+    <w:p>
+      <w:pPr>
+        <w:keepNext/>
+      </w:pPr>
+      <w:r>
+        <w:rPr>
+          <w:noProof/>
+        </w:rPr>
+        <w:lastRenderedPageBreak/>
+        <w:drawing>
+          <wp:inline distT="0" distB="0" distL="0" distR="0" wp14:anchorId="15713FCF" wp14:editId="19DAF2D9">
+            <wp:extent cx="5943600" cy="3252470"/>
+            <wp:effectExtent l="0" t="0" r="0" b="5080"/>
+            <wp:docPr id="15" name="Picture 15"/>
+            <wp:cNvGraphicFramePr>
+              <a:graphicFrameLocks xmlns:a="http://schemas.openxmlformats.org/drawingml/2006/main" noChangeAspect="1"/>
+            </wp:cNvGraphicFramePr>
+            <a:graphic xmlns:a="http://schemas.openxmlformats.org/drawingml/2006/main">
+              <a:graphicData uri="http://schemas.openxmlformats.org/drawingml/2006/picture">
+                <pic:pic xmlns:pic="http://schemas.openxmlformats.org/drawingml/2006/picture">
+                  <pic:nvPicPr>
+                    <pic:cNvPr id="1" name=""/>
+                    <pic:cNvPicPr/>
+                  </pic:nvPicPr>
+                  <pic:blipFill>
+                    <a:blip r:embed="rId8"/>
+                    <a:stretch>
+                      <a:fillRect/>
+                    </a:stretch>
+                  </pic:blipFill>
+                  <pic:spPr>
+                    <a:xfrm>
+                      <a:off x="0" y="0"/>
+                      <a:ext cx="5943600" cy="3252470"/>
+                    </a:xfrm>
+                    <a:prstGeom prst="rect">
+                      <a:avLst/>
+                    </a:prstGeom>
+                  </pic:spPr>
+                </pic:pic>
+              </a:graphicData>
+            </a:graphic>
+          </wp:inline>
+        </w:drawing>
+      </w:r>
+    </w:p>
+    <w:p>
+      <w:pPr>
+        <w:pStyle w:val="Caption"/>
+      </w:pPr>
+      <w:r>
+        <w:t xml:space="preserve">Figure </w:t>
+      </w:r>
+      <w:r>
+        <w:fldChar w:fldCharType="begin"/>
+      </w:r>
+      <w:r>
+        <w:instrText xml:space="preserve"> SEQ Figure \* ARABIC </w:instrText>
+      </w:r>
+      <w:r>
+        <w:fldChar w:fldCharType="separate"/>
+      </w:r>
+      <w:r>
+        <w:rPr>
+          <w:noProof/>
+        </w:rPr>
         <w:t>3</w:t>
       </w:r>
       <w:r>
@@ -2321,7 +2320,7 @@
                     <pic:cNvPicPr/>
                   </pic:nvPicPr>
                   <pic:blipFill>
-                    <a:blip r:embed="rId8">
+                    <a:blip r:embed="rId9">
                       <a:extLst>
                         <a:ext uri="{28A0092B-C50C-407E-A947-70E740481C1C}">
                           <a14:useLocalDpi xmlns:a14="http://schemas.microsoft.com/office/drawing/2010/main" val="0"/>
@@ -2402,6 +2401,120 @@
       <w:pPr>
         <w:spacing w:after="0" w:line="240" w:lineRule="auto"/>
       </w:pPr>
+    </w:p>
+    <w:p>
+      <w:r>
+        <w:rPr>
+          <w:b/>
+          <w:bCs/>
+        </w:rPr>
+        <w:t>Jackhmmer</w:t>
+      </w:r>
+      <w:r>
+        <w:t xml:space="preserve"> created </w:t>
+      </w:r>
+      <w:r>
+        <w:t>r</w:t>
+      </w:r>
+      <w:r>
+        <w:t>eport file</w:t>
+      </w:r>
+      <w:r>
+        <w:t xml:space="preserve">s </w:t>
+      </w:r>
+      <w:r>
+        <w:t xml:space="preserve">(See </w:t>
+      </w:r>
+      <w:r>
+        <w:rPr>
+          <w:b/>
+          <w:bCs/>
+        </w:rPr>
+        <w:fldChar w:fldCharType="begin"/>
+      </w:r>
+      <w:r>
+        <w:rPr>
+          <w:b/>
+          <w:bCs/>
+        </w:rPr>
+        <w:instrText xml:space="preserve"> REF _Ref43995610 \h  \* MERGEFORMAT </w:instrText>
+      </w:r>
+      <w:r>
+        <w:rPr>
+          <w:b/>
+          <w:bCs/>
+        </w:rPr>
+      </w:r>
+      <w:r>
+        <w:rPr>
+          <w:b/>
+          <w:bCs/>
+        </w:rPr>
+        <w:fldChar w:fldCharType="separate"/>
+      </w:r>
+      <w:r>
+        <w:t xml:space="preserve">7.1. </w:t>
+      </w:r>
+      <w:r>
+        <w:rPr>
+          <w:b/>
+          <w:bCs/>
+        </w:rPr>
+        <w:t>orf.hmm.tx</w:t>
+      </w:r>
+      <w:r>
+        <w:t>t</w:t>
+      </w:r>
+      <w:r>
+        <w:rPr>
+          <w:b/>
+          <w:bCs/>
+        </w:rPr>
+        <w:fldChar w:fldCharType="end"/>
+      </w:r>
+      <w:r>
+        <w:rPr>
+          <w:b/>
+          <w:bCs/>
+        </w:rPr>
+        <w:t xml:space="preserve"> </w:t>
+      </w:r>
+      <w:r>
+        <w:t xml:space="preserve">and </w:t>
+      </w:r>
+      <w:r>
+        <w:fldChar w:fldCharType="begin"/>
+      </w:r>
+      <w:r>
+        <w:instrText xml:space="preserve"> REF _Ref43995683 \h  \* MERGEFORMAT </w:instrText>
+      </w:r>
+      <w:r>
+        <w:fldChar w:fldCharType="separate"/>
+      </w:r>
+      <w:r>
+        <w:t>7.2.</w:t>
+      </w:r>
+      <w:r>
+        <w:t xml:space="preserve"> </w:t>
+      </w:r>
+      <w:proofErr w:type="gramStart"/>
+      <w:r>
+        <w:rPr>
+          <w:b/>
+          <w:bCs/>
+        </w:rPr>
+        <w:t>orf.summary</w:t>
+      </w:r>
+      <w:proofErr w:type="gramEnd"/>
+      <w:r>
+        <w:fldChar w:fldCharType="end"/>
+      </w:r>
+      <w:r>
+        <w:t>)</w:t>
+      </w:r>
+      <w:r>
+        <w:t xml:space="preserve"> containing comparison summaries and sequence alignments between the SARS-CoV-2 genome ORFs and the ChEMBL 25 targets.</w:t>
+      </w:r>
     </w:p>
     <w:p>
       <w:r>
@@ -3595,14 +3708,79 @@
     <w:p/>
     <w:p>
       <w:r>
+        <w:lastRenderedPageBreak/>
         <w:t>In the ChEMBL database, a target may have multiple sequences.  CHEMBL2363965 has 59 sequences. The high scoring sequence we chose has component_id 8515.</w:t>
       </w:r>
     </w:p>
     <w:p>
       <w:r>
+        <w:t xml:space="preserve">This high scoring match has 100% identity between the SARS-CoV-2 genome ORF that we translated and the </w:t>
+      </w:r>
+      <w:r>
+        <w:rPr>
+          <w:b/>
+          <w:bCs/>
+        </w:rPr>
+        <w:t>chembl_25</w:t>
+      </w:r>
+      <w:r>
+        <w:t xml:space="preserve"> database target that it matched.  In addition, BLASTP searching the Tuberculosis genome finds no match.  This is surprisising for two reasons: </w:t>
+      </w:r>
+    </w:p>
+    <w:p>
+      <w:pPr>
+        <w:pStyle w:val="ListParagraph"/>
+        <w:numPr>
+          <w:ilvl w:val="0"/>
+          <w:numId w:val="1"/>
+        </w:numPr>
+      </w:pPr>
+      <w:r>
+        <w:t xml:space="preserve">The data in </w:t>
+      </w:r>
+      <w:proofErr w:type="gramStart"/>
+      <w:r>
+        <w:t xml:space="preserve">the  </w:t>
+      </w:r>
+      <w:r>
+        <w:rPr>
+          <w:b/>
+          <w:bCs/>
+        </w:rPr>
+        <w:t>chembl</w:t>
+      </w:r>
+      <w:proofErr w:type="gramEnd"/>
+      <w:r>
+        <w:rPr>
+          <w:b/>
+          <w:bCs/>
+        </w:rPr>
+        <w:t>_25</w:t>
+      </w:r>
+      <w:r>
+        <w:t xml:space="preserve"> database is from the year 2017, before SARS-CoV-2 was known.</w:t>
+      </w:r>
+    </w:p>
+    <w:p>
+      <w:pPr>
+        <w:pStyle w:val="ListParagraph"/>
+        <w:numPr>
+          <w:ilvl w:val="0"/>
+          <w:numId w:val="1"/>
+        </w:numPr>
+      </w:pPr>
+      <w:r>
+        <w:t>It is included as part of a Tuberculosis target and matches no sequence in the Tuberculosis genome.</w:t>
+      </w:r>
+    </w:p>
+    <w:p>
+      <w:r>
         <w:t>NCBI BLASTP finds a 100% match</w:t>
       </w:r>
       <w:r>
+        <w:t xml:space="preserve"> using a query excluding SARS-CoV-2</w:t>
+      </w:r>
+      <w:r>
         <w:t>:</w:t>
       </w:r>
     </w:p>
@@ -3611,7 +3789,6 @@
         <w:rPr>
           <w:noProof/>
         </w:rPr>
-        <w:lastRenderedPageBreak/>
         <w:drawing>
           <wp:inline distT="0" distB="0" distL="0" distR="0" wp14:anchorId="7654AA93" wp14:editId="4A306963">
             <wp:extent cx="5943600" cy="1125855"/>
@@ -3628,7 +3805,7 @@
                     <pic:cNvPicPr/>
                   </pic:nvPicPr>
                   <pic:blipFill>
-                    <a:blip r:embed="rId9"/>
+                    <a:blip r:embed="rId10"/>
                     <a:stretch>
                       <a:fillRect/>
                     </a:stretch>
@@ -3894,7 +4071,12 @@
     </w:p>
     <w:p>
       <w:r>
-        <w:t>Although ChEMBL says that this is a Tuberculosis target, no match was found in the Tuberculosis genome.  It may be that as part of treatment of Tuberculosis, a concurrent infection by a Carona virus also was treated by the drugs associated with this target.</w:t>
+        <w:t>This protein is highly conserved in Corona viruses.</w:t>
+      </w:r>
+    </w:p>
+    <w:p>
+      <w:r>
+        <w:t>It may be that as part of treatment of Tuberculosis, a concurrent infection by a Carona virus also was treated by the drugs associated with this target.</w:t>
       </w:r>
     </w:p>
     <w:p>
@@ -3929,7 +4111,7 @@
                     <pic:cNvPicPr/>
                   </pic:nvPicPr>
                   <pic:blipFill>
-                    <a:blip r:embed="rId10"/>
+                    <a:blip r:embed="rId11"/>
                     <a:stretch>
                       <a:fillRect/>
                     </a:stretch>
@@ -3961,7 +4143,10 @@
         <w:fldChar w:fldCharType="begin"/>
       </w:r>
       <w:r>
-        <w:instrText xml:space="preserve"> SEQ Figure \* ARABIC </w:instrText>
+        <w:instrText xml:space="preserve"> SEQ Figure </w:instrText>
+      </w:r>
+      <w:r>
+        <w:instrText xml:space="preserve">\* ARABIC </w:instrText>
       </w:r>
       <w:r>
         <w:fldChar w:fldCharType="separate"/>
@@ -4189,6 +4374,7 @@
     </w:p>
     <w:p>
       <w:r>
+        <w:lastRenderedPageBreak/>
         <w:t xml:space="preserve">Link from </w:t>
       </w:r>
       <w:r>
@@ -4197,7 +4383,7 @@
       <w:r>
         <w:t xml:space="preserve"> </w:t>
       </w:r>
-      <w:hyperlink r:id="rId11" w:tgtFrame="lnkDCW398Y4014" w:tooltip="Show report for P0C6U6.1" w:history="1">
+      <w:hyperlink r:id="rId12" w:tgtFrame="lnkDCW398Y4014" w:tooltip="Show report for P0C6U6.1" w:history="1">
         <w:r>
           <w:rPr>
             <w:rStyle w:val="Hyperlink"/>
@@ -4206,7 +4392,13 @@
         </w:r>
       </w:hyperlink>
       <w:r>
-        <w:t xml:space="preserve"> gets us to the structural information:</w:t>
+        <w:t xml:space="preserve"> gets us to the structural information</w:t>
+      </w:r>
+      <w:r>
+        <w:t xml:space="preserve"> from the protein database</w:t>
+      </w:r>
+      <w:r>
+        <w:t>:</w:t>
       </w:r>
     </w:p>
     <w:p/>
@@ -4215,7 +4407,6 @@
         <w:rPr>
           <w:noProof/>
         </w:rPr>
-        <w:lastRenderedPageBreak/>
         <w:drawing>
           <wp:inline distT="0" distB="0" distL="0" distR="0" wp14:anchorId="50242DEB" wp14:editId="1836F360">
             <wp:extent cx="5943600" cy="4580255"/>
@@ -4232,7 +4423,7 @@
                     <pic:cNvPicPr/>
                   </pic:nvPicPr>
                   <pic:blipFill>
-                    <a:blip r:embed="rId12"/>
+                    <a:blip r:embed="rId13"/>
                     <a:stretch>
                       <a:fillRect/>
                     </a:stretch>
@@ -4329,7 +4520,44 @@
       </w:r>
     </w:p>
     <w:p>
-      <w:hyperlink r:id="rId13" w:history="1">
+      <w:r>
+        <w:t xml:space="preserve">Docking was simulated for the three drugs found using SwissDock </w:t>
+      </w:r>
+      <w:r>
+        <w:fldChar w:fldCharType="begin"/>
+      </w:r>
+      <w:r>
+        <w:instrText xml:space="preserve"> ADDIN EN.CITE &lt;EndNote&gt;&lt;Cite&gt;&lt;Author&gt;Grosdidier&lt;/Author&gt;&lt;Year&gt;2020&lt;/Year&gt;&lt;RecNum&gt;151&lt;/RecNum&gt;&lt;DisplayText&gt;[9]&lt;/DisplayText&gt;&lt;record&gt;&lt;rec-number&gt;151&lt;/rec-number&gt;&lt;foreign-keys&gt;&lt;key app="EN" db-id="s55a2z5drd9zfle9a0uxsse802tr5s9rdxsp" timestamp="1592837573"&gt;151&lt;/key&gt;&lt;/foreign-keys&gt;&lt;ref-type name="Web Page"&gt;12&lt;/ref-type&gt;&lt;contributors&gt;&lt;authors&gt;&lt;author&gt;Grosdidier, Aurélien&lt;/author&gt;&lt;author&gt;Zoete,Vincent&lt;/author&gt;&lt;author&gt;Michielin, Olivier&lt;/author&gt;&lt;/authors&gt;&lt;/contributors&gt;&lt;auth-address&gt;Molecular Modeling Group of the Swiss Institute of Bioinformatics in Lausanne, Switzerland&lt;/auth-address&gt;&lt;titles&gt;&lt;title&gt;SwissDock - The online docking web server of the Swiss Institute of Bioinformatics - Home&lt;/title&gt;&lt;/titles&gt;&lt;volume&gt;2020&lt;/volume&gt;&lt;dates&gt;&lt;year&gt;2020&lt;/year&gt;&lt;/dates&gt;&lt;publisher&gt;Molecular Modeling Group of the Swiss Institute of Bioinformatics&lt;/publisher&gt;&lt;urls&gt;&lt;related-urls&gt;&lt;url&gt;http://www.swissdock.ch/&lt;/url&gt;&lt;/related-urls&gt;&lt;/urls&gt;&lt;/record&gt;&lt;/Cite&gt;&lt;/EndNote&gt;</w:instrText>
+      </w:r>
+      <w:r>
+        <w:fldChar w:fldCharType="separate"/>
+      </w:r>
+      <w:r>
+        <w:rPr>
+          <w:noProof/>
+        </w:rPr>
+        <w:t>[9]</w:t>
+      </w:r>
+      <w:r>
+        <w:fldChar w:fldCharType="end"/>
+      </w:r>
+      <w:r>
+        <w:t>.</w:t>
+      </w:r>
+    </w:p>
+    <w:p>
+      <w:r>
+        <w:t>Pyrazinamide had low docking affinity.  This drug was not validated, and its docking information is omitted here.</w:t>
+      </w:r>
+    </w:p>
+    <w:p>
+      <w:r>
+        <w:t>However, Viomycin sulphate, with a docking affinity of 10.73 and Capryomycin sulphate, with a docking affinity of 10.57 were validated as promissing candidates.  Results are shown below.</w:t>
+      </w:r>
+    </w:p>
+    <w:p/>
+    <w:p>
+      <w:hyperlink r:id="rId14" w:history="1">
         <w:r>
           <w:rPr>
             <w:rStyle w:val="Hyperlink"/>
@@ -4359,7 +4587,7 @@
                     <pic:cNvPicPr/>
                   </pic:nvPicPr>
                   <pic:blipFill>
-                    <a:blip r:embed="rId14"/>
+                    <a:blip r:embed="rId15"/>
                     <a:stretch>
                       <a:fillRect/>
                     </a:stretch>
@@ -4381,7 +4609,7 @@
       </w:r>
     </w:p>
     <w:p>
-      <w:hyperlink r:id="rId15" w:history="1">
+      <w:hyperlink r:id="rId16" w:history="1">
         <w:r>
           <w:rPr>
             <w:rStyle w:val="Hyperlink"/>
@@ -4413,7 +4641,7 @@
                     <pic:cNvPicPr/>
                   </pic:nvPicPr>
                   <pic:blipFill>
-                    <a:blip r:embed="rId16"/>
+                    <a:blip r:embed="rId17"/>
                     <a:stretch>
                       <a:fillRect/>
                     </a:stretch>
@@ -4474,7 +4702,13 @@
         <w:spacing w:line="480" w:lineRule="auto"/>
       </w:pPr>
       <w:r>
-        <w:t xml:space="preserve">Success with these drugs in Tuberculosis treatment may have been due to their affect in combination with other drugs to </w:t>
+        <w:t xml:space="preserve">Success with these drugs in Tuberculosis treatment may have been due to their </w:t>
+      </w:r>
+      <w:r>
+        <w:t>e</w:t>
+      </w:r>
+      <w:r>
+        <w:t xml:space="preserve">ffect in combination with other drugs to </w:t>
       </w:r>
       <w:r>
         <w:t>quell</w:t>
@@ -6099,6 +6333,7 @@
         <w:br w:type="page"/>
       </w:r>
     </w:p>
+    <w:bookmarkStart w:id="4" w:name="_Ref43749230"/>
     <w:p>
       <w:pPr>
         <w:pStyle w:val="Heading2"/>
@@ -6113,26 +6348,6 @@
       <w:r>
         <w:fldChar w:fldCharType="end"/>
       </w:r>
-    </w:p>
-    <w:p>
-      <w:pPr>
-        <w:pStyle w:val="Heading2"/>
-      </w:pPr>
-    </w:p>
-    <w:bookmarkStart w:id="4" w:name="_Ref43749230"/>
-    <w:p>
-      <w:pPr>
-        <w:pStyle w:val="Heading2"/>
-      </w:pPr>
-      <w:r>
-        <w:fldChar w:fldCharType="begin"/>
-      </w:r>
-      <w:r>
-        <w:instrText xml:space="preserve"> autonumlgl </w:instrText>
-      </w:r>
-      <w:r>
-        <w:fldChar w:fldCharType="end"/>
-      </w:r>
       <w:r>
         <w:t xml:space="preserve"> import_hmmer_statistics.sql</w:t>
       </w:r>
@@ -6347,6 +6562,262 @@
       <w:pPr>
         <w:pStyle w:val="Heading2"/>
       </w:pPr>
+    </w:p>
+    <w:p>
+      <w:pPr>
+        <w:pStyle w:val="Heading1"/>
+      </w:pPr>
+      <w:r>
+        <w:fldChar w:fldCharType="begin"/>
+      </w:r>
+      <w:r>
+        <w:instrText xml:space="preserve"> autonumlgl </w:instrText>
+      </w:r>
+      <w:r>
+        <w:fldChar w:fldCharType="end"/>
+      </w:r>
+      <w:r>
+        <w:t xml:space="preserve"> Supplements</w:t>
+      </w:r>
+    </w:p>
+    <w:p>
+      <w:r>
+        <w:t>This paper is a sub-project</w:t>
+      </w:r>
+      <w:r>
+        <w:t xml:space="preserve"> of a github library made</w:t>
+      </w:r>
+      <w:r>
+        <w:t xml:space="preserve"> for SARS-CoV-2</w:t>
+      </w:r>
+      <w:r>
+        <w:t xml:space="preserve"> under the paralog_targets project</w:t>
+      </w:r>
+      <w:r>
+        <w:t>:</w:t>
+      </w:r>
+    </w:p>
+    <w:p>
+      <w:pPr>
+        <w:rPr>
+          <w:rFonts w:ascii="Lucida Console" w:hAnsi="Lucida Console" w:cs="Lucida Console"/>
+          <w:sz w:val="18"/>
+          <w:szCs w:val="18"/>
+        </w:rPr>
+      </w:pPr>
+      <w:r>
+        <w:t xml:space="preserve"> </w:t>
+      </w:r>
+      <w:hyperlink r:id="rId18" w:history="1">
+        <w:r>
+          <w:rPr>
+            <w:rStyle w:val="Hyperlink"/>
+            <w:rFonts w:ascii="Lucida Console" w:hAnsi="Lucida Console" w:cs="Lucida Console"/>
+            <w:sz w:val="18"/>
+            <w:szCs w:val="18"/>
+          </w:rPr>
+          <w:t>https://github.com/jeremy-b-singer/paralog_targets.git</w:t>
+        </w:r>
+      </w:hyperlink>
+      <w:r>
+        <w:rPr>
+          <w:rFonts w:ascii="Lucida Console" w:hAnsi="Lucida Console" w:cs="Lucida Console"/>
+          <w:sz w:val="18"/>
+          <w:szCs w:val="18"/>
+        </w:rPr>
+        <w:t xml:space="preserve"> (clone URL)</w:t>
+      </w:r>
+    </w:p>
+    <w:p>
+      <w:pPr>
+        <w:rPr>
+          <w:rFonts w:ascii="Lucida Console" w:hAnsi="Lucida Console" w:cs="Lucida Console"/>
+          <w:sz w:val="18"/>
+          <w:szCs w:val="18"/>
+        </w:rPr>
+      </w:pPr>
+      <w:r>
+        <w:rPr>
+          <w:rFonts w:ascii="Lucida Console" w:hAnsi="Lucida Console" w:cs="Lucida Console"/>
+          <w:sz w:val="18"/>
+          <w:szCs w:val="18"/>
+        </w:rPr>
+        <w:t>This paper can be found at:</w:t>
+      </w:r>
+    </w:p>
+    <w:p>
+      <w:pPr>
+        <w:rPr>
+          <w:rFonts w:ascii="Lucida Console" w:hAnsi="Lucida Console" w:cs="Lucida Console"/>
+          <w:sz w:val="18"/>
+          <w:szCs w:val="18"/>
+        </w:rPr>
+      </w:pPr>
+      <w:hyperlink r:id="rId19" w:history="1">
+        <w:r>
+          <w:rPr>
+            <w:rStyle w:val="Hyperlink"/>
+            <w:rFonts w:ascii="Lucida Console" w:hAnsi="Lucida Console" w:cs="Lucida Console"/>
+            <w:sz w:val="18"/>
+            <w:szCs w:val="18"/>
+          </w:rPr>
+          <w:t>https://github.com/jeremy-b-singer/paralog_targets/tree/master/SARS-CoV-2</w:t>
+        </w:r>
+      </w:hyperlink>
+    </w:p>
+    <w:p>
+      <w:pPr>
+        <w:rPr>
+          <w:rFonts w:ascii="Lucida Console" w:hAnsi="Lucida Console" w:cs="Lucida Console"/>
+          <w:sz w:val="18"/>
+          <w:szCs w:val="18"/>
+        </w:rPr>
+      </w:pPr>
+      <w:r>
+        <w:rPr>
+          <w:rFonts w:ascii="Lucida Console" w:hAnsi="Lucida Console" w:cs="Lucida Console"/>
+          <w:sz w:val="18"/>
+          <w:szCs w:val="18"/>
+        </w:rPr>
+        <w:t>Supplements can be found at:</w:t>
+      </w:r>
+    </w:p>
+    <w:p>
+      <w:hyperlink r:id="rId20" w:history="1">
+        <w:r>
+          <w:rPr>
+            <w:rStyle w:val="Hyperlink"/>
+          </w:rPr>
+          <w:t>https://github.com/jeremy-b-singer/paralog_targets/tree/edits/SARS-CoV-2/supplements</w:t>
+        </w:r>
+      </w:hyperlink>
+    </w:p>
+    <w:p>
+      <w:r>
+        <w:t xml:space="preserve">References here are to files under the </w:t>
+      </w:r>
+      <w:proofErr w:type="gramStart"/>
+      <w:r>
+        <w:rPr>
+          <w:b/>
+          <w:bCs/>
+        </w:rPr>
+        <w:t>supplements</w:t>
+      </w:r>
+      <w:proofErr w:type="gramEnd"/>
+      <w:r>
+        <w:t xml:space="preserve"> directory of this repository.</w:t>
+      </w:r>
+    </w:p>
+    <w:p>
+      <w:r>
+        <w:t>Files:</w:t>
+      </w:r>
+    </w:p>
+    <w:bookmarkStart w:id="5" w:name="_Ref43995610"/>
+    <w:p>
+      <w:pPr>
+        <w:pStyle w:val="Heading2"/>
+      </w:pPr>
+      <w:r>
+        <w:fldChar w:fldCharType="begin"/>
+      </w:r>
+      <w:r>
+        <w:instrText xml:space="preserve"> autonumlgl </w:instrText>
+      </w:r>
+      <w:r>
+        <w:fldChar w:fldCharType="end"/>
+      </w:r>
+      <w:r>
+        <w:t xml:space="preserve"> orf.hmm.txt</w:t>
+      </w:r>
+      <w:bookmarkEnd w:id="5"/>
+    </w:p>
+    <w:p>
+      <w:r>
+        <w:t xml:space="preserve">Contains alignments and scores from </w:t>
+      </w:r>
+      <w:r>
+        <w:rPr>
+          <w:b/>
+          <w:bCs/>
+        </w:rPr>
+        <w:t>jackhmmer</w:t>
+      </w:r>
+      <w:r>
+        <w:t>.</w:t>
+      </w:r>
+    </w:p>
+    <w:bookmarkStart w:id="6" w:name="_Ref43995683"/>
+    <w:p>
+      <w:pPr>
+        <w:pStyle w:val="Heading2"/>
+      </w:pPr>
+      <w:r>
+        <w:fldChar w:fldCharType="begin"/>
+      </w:r>
+      <w:r>
+        <w:instrText xml:space="preserve"> autonumlgl </w:instrText>
+      </w:r>
+      <w:r>
+        <w:fldChar w:fldCharType="end"/>
+      </w:r>
+      <w:r>
+        <w:t xml:space="preserve"> </w:t>
+      </w:r>
+      <w:proofErr w:type="gramStart"/>
+      <w:r>
+        <w:t>orf.summary</w:t>
+      </w:r>
+      <w:bookmarkEnd w:id="6"/>
+      <w:proofErr w:type="gramEnd"/>
+    </w:p>
+    <w:p>
+      <w:r>
+        <w:t xml:space="preserve">Consolidated statistics file created by </w:t>
+      </w:r>
+      <w:r>
+        <w:rPr>
+          <w:b/>
+          <w:bCs/>
+        </w:rPr>
+        <w:t>jackhmmer</w:t>
+      </w:r>
+      <w:r>
+        <w:t xml:space="preserve"> at the same time as alignments.</w:t>
+      </w:r>
+    </w:p>
+    <w:p>
+      <w:pPr>
+        <w:pStyle w:val="Heading2"/>
+        <w:rPr>
+          <w:b/>
+          <w:bCs/>
+        </w:rPr>
+      </w:pPr>
+      <w:r>
+        <w:fldChar w:fldCharType="begin"/>
+      </w:r>
+      <w:r>
+        <w:instrText xml:space="preserve"> autonumlgl </w:instrText>
+      </w:r>
+      <w:r>
+        <w:fldChar w:fldCharType="end"/>
+      </w:r>
+      <w:r>
+        <w:t xml:space="preserve"> </w:t>
+      </w:r>
+      <w:r>
+        <w:rPr>
+          <w:b/>
+          <w:bCs/>
+        </w:rPr>
+        <w:t>import_hmmer_statistics.sql</w:t>
+      </w:r>
+    </w:p>
+    <w:p/>
+    <w:p/>
+    <w:p>
       <w:r>
         <w:br w:type="page"/>
       </w:r>
@@ -6699,7 +7170,7 @@
       <w:r>
         <w:t>[</w:t>
       </w:r>
-      <w:hyperlink r:id="rId17" w:history="1">
+      <w:hyperlink r:id="rId21" w:history="1">
         <w:r>
           <w:rPr>
             <w:rStyle w:val="Hyperlink"/>
@@ -6732,7 +7203,7 @@
       <w:r>
         <w:t>[</w:t>
       </w:r>
-      <w:hyperlink r:id="rId18" w:history="1">
+      <w:hyperlink r:id="rId22" w:history="1">
         <w:r>
           <w:rPr>
             <w:rStyle w:val="Hyperlink"/>
@@ -6765,7 +7236,7 @@
       <w:r>
         <w:t>[</w:t>
       </w:r>
-      <w:hyperlink r:id="rId19" w:history="1">
+      <w:hyperlink r:id="rId23" w:history="1">
         <w:r>
           <w:rPr>
             <w:rStyle w:val="Hyperlink"/>
@@ -6798,7 +7269,7 @@
       <w:r>
         <w:t>[</w:t>
       </w:r>
-      <w:hyperlink r:id="rId20" w:history="1">
+      <w:hyperlink r:id="rId24" w:history="1">
         <w:r>
           <w:rPr>
             <w:rStyle w:val="Hyperlink"/>
@@ -6863,7 +7334,7 @@
       <w:r>
         <w:t>[</w:t>
       </w:r>
-      <w:hyperlink r:id="rId21" w:history="1">
+      <w:hyperlink r:id="rId25" w:history="1">
         <w:r>
           <w:rPr>
             <w:rStyle w:val="Hyperlink"/>
@@ -6918,7 +7389,7 @@
       <w:r>
         <w:t>[</w:t>
       </w:r>
-      <w:hyperlink r:id="rId22" w:history="1">
+      <w:hyperlink r:id="rId26" w:history="1">
         <w:r>
           <w:rPr>
             <w:rStyle w:val="Hyperlink"/>
@@ -6952,6 +7423,103 @@
     </w:sectPr>
   </w:body>
 </w:document>
+</file>
+
+<file path=word/numbering.xml><?xml version="1.0" encoding="utf-8"?>
+<w:numbering xmlns:wpc="http://schemas.microsoft.com/office/word/2010/wordprocessingCanvas" xmlns:cx="http://schemas.microsoft.com/office/drawing/2014/chartex" xmlns:cx1="http://schemas.microsoft.com/office/drawing/2015/9/8/chartex" xmlns:cx2="http://schemas.microsoft.com/office/drawing/2015/10/21/chartex" xmlns:cx3="http://schemas.microsoft.com/office/drawing/2016/5/9/chartex" xmlns:cx4="http://schemas.microsoft.com/office/drawing/2016/5/10/chartex" xmlns:cx5="http://schemas.microsoft.com/office/drawing/2016/5/11/chartex" xmlns:cx6="http://schemas.microsoft.com/office/drawing/2016/5/12/chartex" xmlns:cx7="http://schemas.microsoft.com/office/drawing/2016/5/13/chartex" xmlns:cx8="http://schemas.microsoft.com/office/drawing/2016/5/14/chartex" xmlns:mc="http://schemas.openxmlformats.org/markup-compatibility/2006" xmlns:aink="http://schemas.microsoft.com/office/drawing/2016/ink" xmlns:am3d="http://schemas.microsoft.com/office/drawing/2017/model3d" xmlns:o="urn:schemas-microsoft-com:office:office" xmlns:r="http://schemas.openxmlformats.org/officeDocument/2006/relationships" xmlns:m="http://schemas.openxmlformats.org/officeDocument/2006/math" xmlns:v="urn:schemas-microsoft-com:vml" xmlns:wp14="http://schemas.microsoft.com/office/word/2010/wordprocessingDrawing" xmlns:wp="http://schemas.openxmlformats.org/drawingml/2006/wordprocessingDrawing" xmlns:w10="urn:schemas-microsoft-com:office:word" xmlns:w="http://schemas.openxmlformats.org/wordprocessingml/2006/main" xmlns:w14="http://schemas.microsoft.com/office/word/2010/wordml" xmlns:w15="http://schemas.microsoft.com/office/word/2012/wordml" xmlns:w16cex="http://schemas.microsoft.com/office/word/2018/wordml/cex" xmlns:w16cid="http://schemas.microsoft.com/office/word/2016/wordml/cid" xmlns:w16="http://schemas.microsoft.com/office/word/2018/wordml" xmlns:w16se="http://schemas.microsoft.com/office/word/2015/wordml/symex" xmlns:wpg="http://schemas.microsoft.com/office/word/2010/wordprocessingGroup" xmlns:wpi="http://schemas.microsoft.com/office/word/2010/wordprocessingInk" xmlns:wne="http://schemas.microsoft.com/office/word/2006/wordml" xmlns:wps="http://schemas.microsoft.com/office/word/2010/wordprocessingShape" mc:Ignorable="w14 w15 w16se w16cid w16 w16cex wp14">
+  <w:abstractNum w:abstractNumId="0" w15:restartNumberingAfterBreak="0">
+    <w:nsid w:val="3D313DBB"/>
+    <w:multiLevelType w:val="hybridMultilevel"/>
+    <w:tmpl w:val="4EB01D4A"/>
+    <w:lvl w:ilvl="0" w:tplc="0409000F">
+      <w:start w:val="1"/>
+      <w:numFmt w:val="decimal"/>
+      <w:lvlText w:val="%1."/>
+      <w:lvlJc w:val="left"/>
+      <w:pPr>
+        <w:ind w:left="720" w:hanging="360"/>
+      </w:pPr>
+      <w:rPr>
+        <w:rFonts w:hint="default"/>
+      </w:rPr>
+    </w:lvl>
+    <w:lvl w:ilvl="1" w:tplc="04090019" w:tentative="1">
+      <w:start w:val="1"/>
+      <w:numFmt w:val="lowerLetter"/>
+      <w:lvlText w:val="%2."/>
+      <w:lvlJc w:val="left"/>
+      <w:pPr>
+        <w:ind w:left="1440" w:hanging="360"/>
+      </w:pPr>
+    </w:lvl>
+    <w:lvl w:ilvl="2" w:tplc="0409001B" w:tentative="1">
+      <w:start w:val="1"/>
+      <w:numFmt w:val="lowerRoman"/>
+      <w:lvlText w:val="%3."/>
+      <w:lvlJc w:val="right"/>
+      <w:pPr>
+        <w:ind w:left="2160" w:hanging="180"/>
+      </w:pPr>
+    </w:lvl>
+    <w:lvl w:ilvl="3" w:tplc="0409000F" w:tentative="1">
+      <w:start w:val="1"/>
+      <w:numFmt w:val="decimal"/>
+      <w:lvlText w:val="%4."/>
+      <w:lvlJc w:val="left"/>
+      <w:pPr>
+        <w:ind w:left="2880" w:hanging="360"/>
+      </w:pPr>
+    </w:lvl>
+    <w:lvl w:ilvl="4" w:tplc="04090019" w:tentative="1">
+      <w:start w:val="1"/>
+      <w:numFmt w:val="lowerLetter"/>
+      <w:lvlText w:val="%5."/>
+      <w:lvlJc w:val="left"/>
+      <w:pPr>
+        <w:ind w:left="3600" w:hanging="360"/>
+      </w:pPr>
+    </w:lvl>
+    <w:lvl w:ilvl="5" w:tplc="0409001B" w:tentative="1">
+      <w:start w:val="1"/>
+      <w:numFmt w:val="lowerRoman"/>
+      <w:lvlText w:val="%6."/>
+      <w:lvlJc w:val="right"/>
+      <w:pPr>
+        <w:ind w:left="4320" w:hanging="180"/>
+      </w:pPr>
+    </w:lvl>
+    <w:lvl w:ilvl="6" w:tplc="0409000F" w:tentative="1">
+      <w:start w:val="1"/>
+      <w:numFmt w:val="decimal"/>
+      <w:lvlText w:val="%7."/>
+      <w:lvlJc w:val="left"/>
+      <w:pPr>
+        <w:ind w:left="5040" w:hanging="360"/>
+      </w:pPr>
+    </w:lvl>
+    <w:lvl w:ilvl="7" w:tplc="04090019" w:tentative="1">
+      <w:start w:val="1"/>
+      <w:numFmt w:val="lowerLetter"/>
+      <w:lvlText w:val="%8."/>
+      <w:lvlJc w:val="left"/>
+      <w:pPr>
+        <w:ind w:left="5760" w:hanging="360"/>
+      </w:pPr>
+    </w:lvl>
+    <w:lvl w:ilvl="8" w:tplc="0409001B" w:tentative="1">
+      <w:start w:val="1"/>
+      <w:numFmt w:val="lowerRoman"/>
+      <w:lvlText w:val="%9."/>
+      <w:lvlJc w:val="right"/>
+      <w:pPr>
+        <w:ind w:left="6480" w:hanging="180"/>
+      </w:pPr>
+    </w:lvl>
+  </w:abstractNum>
+  <w:num w:numId="1">
+    <w:abstractNumId w:val="0"/>
+  </w:num>
+</w:numbering>
 </file>
 
 <file path=word/styles.xml><?xml version="1.0" encoding="utf-8"?>
@@ -7422,7 +7990,6 @@
   <w:style w:type="character" w:default="1" w:styleId="DefaultParagraphFont">
     <w:name w:val="Default Paragraph Font"/>
     <w:uiPriority w:val="1"/>
-    <w:semiHidden/>
     <w:unhideWhenUsed/>
   </w:style>
   <w:style w:type="table" w:default="1" w:styleId="TableNormal">
@@ -7620,6 +8187,17 @@
       <w:sz w:val="24"/>
       <w:szCs w:val="24"/>
     </w:rPr>
+  </w:style>
+  <w:style w:type="paragraph" w:styleId="ListParagraph">
+    <w:name w:val="List Paragraph"/>
+    <w:basedOn w:val="Normal"/>
+    <w:uiPriority w:val="34"/>
+    <w:qFormat/>
+    <w:rsid w:val="006C7295"/>
+    <w:pPr>
+      <w:ind w:left="720"/>
+      <w:contextualSpacing/>
+    </w:pPr>
   </w:style>
 </w:styles>
 </file>

</xml_diff>

<commit_message>
Update supplements to show hmmer_statistics supplements.
</commit_message>
<xml_diff>
--- a/SARS-CoV-2/A target and two drugs for SARS-CoV-2.docx
+++ b/SARS-CoV-2/A target and two drugs for SARS-CoV-2.docx
@@ -857,27 +857,14 @@
       <w:r>
         <w:t xml:space="preserve">Figure </w:t>
       </w:r>
-      <w:r>
-        <w:fldChar w:fldCharType="begin"/>
-      </w:r>
-      <w:r>
-        <w:instrText xml:space="preserve"> SEQ Figure \* ARABIC </w:instrText>
-      </w:r>
-      <w:r>
-        <w:fldChar w:fldCharType="separate"/>
-      </w:r>
-      <w:r>
-        <w:rPr>
-          <w:noProof/>
-        </w:rPr>
-        <w:t>1</w:t>
-      </w:r>
-      <w:r>
-        <w:rPr>
-          <w:noProof/>
-        </w:rPr>
-        <w:fldChar w:fldCharType="end"/>
-      </w:r>
+      <w:fldSimple w:instr=" SEQ Figure \* ARABIC ">
+        <w:r>
+          <w:rPr>
+            <w:noProof/>
+          </w:rPr>
+          <w:t>1</w:t>
+        </w:r>
+      </w:fldSimple>
       <w:r>
         <w:t>: SARS-CoV-2 Genome analysis</w:t>
       </w:r>
@@ -1993,27 +1980,14 @@
       <w:r>
         <w:t xml:space="preserve">Figure </w:t>
       </w:r>
-      <w:r>
-        <w:fldChar w:fldCharType="begin"/>
-      </w:r>
-      <w:r>
-        <w:instrText xml:space="preserve"> SEQ Figure \* ARABIC </w:instrText>
-      </w:r>
-      <w:r>
-        <w:fldChar w:fldCharType="separate"/>
-      </w:r>
-      <w:r>
-        <w:rPr>
-          <w:noProof/>
-        </w:rPr>
-        <w:t>2</w:t>
-      </w:r>
-      <w:r>
-        <w:rPr>
-          <w:noProof/>
-        </w:rPr>
-        <w:fldChar w:fldCharType="end"/>
-      </w:r>
+      <w:fldSimple w:instr=" SEQ Figure \* ARABIC ">
+        <w:r>
+          <w:rPr>
+            <w:noProof/>
+          </w:rPr>
+          <w:t>2</w:t>
+        </w:r>
+      </w:fldSimple>
       <w:r>
         <w:t>: Target similarity score distribution of ORFs</w:t>
       </w:r>
@@ -2085,27 +2059,14 @@
       <w:r>
         <w:t xml:space="preserve">Figure </w:t>
       </w:r>
-      <w:r>
-        <w:fldChar w:fldCharType="begin"/>
-      </w:r>
-      <w:r>
-        <w:instrText xml:space="preserve"> SEQ Figure \* ARABIC </w:instrText>
-      </w:r>
-      <w:r>
-        <w:fldChar w:fldCharType="separate"/>
-      </w:r>
-      <w:r>
-        <w:rPr>
-          <w:noProof/>
-        </w:rPr>
-        <w:t>3</w:t>
-      </w:r>
-      <w:r>
-        <w:rPr>
-          <w:noProof/>
-        </w:rPr>
-        <w:fldChar w:fldCharType="end"/>
-      </w:r>
+      <w:fldSimple w:instr=" SEQ Figure \* ARABIC ">
+        <w:r>
+          <w:rPr>
+            <w:noProof/>
+          </w:rPr>
+          <w:t>3</w:t>
+        </w:r>
+      </w:fldSimple>
       <w:r>
         <w:t>: Kmeans showing high scoring group in red.</w:t>
       </w:r>
@@ -2210,14 +2171,27 @@
       <w:r>
         <w:t xml:space="preserve">Figure </w:t>
       </w:r>
-      <w:fldSimple w:instr=" SEQ Figure \* ARABIC ">
-        <w:r>
-          <w:rPr>
-            <w:noProof/>
-          </w:rPr>
-          <w:t>4</w:t>
-        </w:r>
-      </w:fldSimple>
+      <w:r>
+        <w:fldChar w:fldCharType="begin"/>
+      </w:r>
+      <w:r>
+        <w:instrText xml:space="preserve"> SEQ Figure \* ARABIC </w:instrText>
+      </w:r>
+      <w:r>
+        <w:fldChar w:fldCharType="separate"/>
+      </w:r>
+      <w:r>
+        <w:rPr>
+          <w:noProof/>
+        </w:rPr>
+        <w:t>4</w:t>
+      </w:r>
+      <w:r>
+        <w:rPr>
+          <w:noProof/>
+        </w:rPr>
+        <w:fldChar w:fldCharType="end"/>
+      </w:r>
       <w:r>
         <w:t>: Mapping targets and drugs with sequence similarity to pathogen genomes</w:t>
       </w:r>
@@ -3980,30 +3954,14 @@
       <w:r>
         <w:t xml:space="preserve">Figure </w:t>
       </w:r>
-      <w:r>
-        <w:fldChar w:fldCharType="begin"/>
-      </w:r>
-      <w:r>
-        <w:instrText xml:space="preserve"> SEQ Figure </w:instrText>
-      </w:r>
-      <w:r>
-        <w:instrText xml:space="preserve">\* ARABIC </w:instrText>
-      </w:r>
-      <w:r>
-        <w:fldChar w:fldCharType="separate"/>
-      </w:r>
-      <w:r>
-        <w:rPr>
-          <w:noProof/>
-        </w:rPr>
-        <w:t>5</w:t>
-      </w:r>
-      <w:r>
-        <w:rPr>
-          <w:noProof/>
-        </w:rPr>
-        <w:fldChar w:fldCharType="end"/>
-      </w:r>
+      <w:fldSimple w:instr=" SEQ Figure \* ARABIC ">
+        <w:r>
+          <w:rPr>
+            <w:noProof/>
+          </w:rPr>
+          <w:t>5</w:t>
+        </w:r>
+      </w:fldSimple>
       <w:r>
         <w:t xml:space="preserve">: Distance tree for orf1a </w:t>
       </w:r>
@@ -6356,6 +6314,92 @@
         <w:t>import_hmmer_statistics.sql</w:t>
       </w:r>
     </w:p>
+    <w:p>
+      <w:r>
+        <w:t xml:space="preserve">Temporary table used to import records to the </w:t>
+      </w:r>
+      <w:r>
+        <w:rPr>
+          <w:b/>
+          <w:bCs/>
+        </w:rPr>
+        <w:t>hmmer_statistics</w:t>
+      </w:r>
+      <w:r>
+        <w:t xml:space="preserve"> table.</w:t>
+      </w:r>
+    </w:p>
+    <w:p>
+      <w:pPr>
+        <w:pStyle w:val="Heading2"/>
+      </w:pPr>
+      <w:r>
+        <w:fldChar w:fldCharType="begin"/>
+      </w:r>
+      <w:r>
+        <w:instrText xml:space="preserve"> autonumlgl </w:instrText>
+      </w:r>
+      <w:r>
+        <w:fldChar w:fldCharType="end"/>
+      </w:r>
+      <w:r>
+        <w:t xml:space="preserve"> </w:t>
+      </w:r>
+      <w:r>
+        <w:t>hmmer_statistics_SARS-CoV-2.sql</w:t>
+      </w:r>
+    </w:p>
+    <w:p>
+      <w:r>
+        <w:t xml:space="preserve">Query to download </w:t>
+      </w:r>
+      <w:r>
+        <w:rPr>
+          <w:b/>
+          <w:bCs/>
+        </w:rPr>
+        <w:t>hmmer_statistics</w:t>
+      </w:r>
+      <w:r>
+        <w:t xml:space="preserve"> records for SARS-CoV-2.</w:t>
+      </w:r>
+    </w:p>
+    <w:p>
+      <w:pPr>
+        <w:pStyle w:val="Heading2"/>
+      </w:pPr>
+      <w:r>
+        <w:fldChar w:fldCharType="begin"/>
+      </w:r>
+      <w:r>
+        <w:instrText xml:space="preserve"> autonumlgl </w:instrText>
+      </w:r>
+      <w:r>
+        <w:fldChar w:fldCharType="end"/>
+      </w:r>
+      <w:r>
+        <w:t xml:space="preserve"> </w:t>
+      </w:r>
+      <w:r>
+        <w:t>hmmer_statistics_SARS-CoV-2.txt</w:t>
+      </w:r>
+    </w:p>
+    <w:p>
+      <w:r>
+        <w:t xml:space="preserve">Tab delimited file containing all records in </w:t>
+      </w:r>
+      <w:r>
+        <w:rPr>
+          <w:b/>
+          <w:bCs/>
+        </w:rPr>
+        <w:t>hmmer_statistics</w:t>
+      </w:r>
+      <w:r>
+        <w:t xml:space="preserve"> table about SARS-CoV-2.</w:t>
+      </w:r>
+    </w:p>
+    <w:p/>
     <w:p/>
     <w:p/>
     <w:p>

</xml_diff>